<commit_message>
updated README and organized file tree. Cleaned outdated data.
</commit_message>
<xml_diff>
--- a/documentation/project data (dev info)/backend/scripts and executables/middleware.py/readME.docx
+++ b/documentation/project data (dev info)/backend/scripts and executables/middleware.py/readME.docx
@@ -3,2688 +3,948 @@
 <w:document xmlns:wpc="http://schemas.microsoft.com/office/word/2010/wordprocessingCanvas" xmlns:cx="http://schemas.microsoft.com/office/drawing/2014/chartex" xmlns:cx1="http://schemas.microsoft.com/office/drawing/2015/9/8/chartex" xmlns:cx2="http://schemas.microsoft.com/office/drawing/2015/10/21/chartex" xmlns:cx3="http://schemas.microsoft.com/office/drawing/2016/5/9/chartex" xmlns:cx4="http://schemas.microsoft.com/office/drawing/2016/5/10/chartex" xmlns:cx5="http://schemas.microsoft.com/office/drawing/2016/5/11/chartex" xmlns:cx6="http://schemas.microsoft.com/office/drawing/2016/5/12/chartex" xmlns:cx7="http://schemas.microsoft.com/office/drawing/2016/5/13/chartex" xmlns:cx8="http://schemas.microsoft.com/office/drawing/2016/5/14/chartex" xmlns:mc="http://schemas.openxmlformats.org/markup-compatibility/2006" xmlns:aink="http://schemas.microsoft.com/office/drawing/2016/ink" xmlns:am3d="http://schemas.microsoft.com/office/drawing/2017/model3d" xmlns:o="urn:schemas-microsoft-com:office:office" xmlns:oel="http://schemas.microsoft.com/office/2019/extlst" xmlns:r="http://schemas.openxmlformats.org/officeDocument/2006/relationships" xmlns:m="http://schemas.openxmlformats.org/officeDocument/2006/math" xmlns:v="urn:schemas-microsoft-com:vml" xmlns:wp14="http://schemas.microsoft.com/office/word/2010/wordprocessingDrawing" xmlns:wp="http://schemas.openxmlformats.org/drawingml/2006/wordprocessingDrawing" xmlns:w10="urn:schemas-microsoft-com:office:word" xmlns:w="http://schemas.openxmlformats.org/wordprocessingml/2006/main" xmlns:w14="http://schemas.microsoft.com/office/word/2010/wordml" xmlns:w15="http://schemas.microsoft.com/office/word/2012/wordml" xmlns:w16cex="http://schemas.microsoft.com/office/word/2018/wordml/cex" xmlns:w16cid="http://schemas.microsoft.com/office/word/2016/wordml/cid" xmlns:w16="http://schemas.microsoft.com/office/word/2018/wordml" xmlns:w16sdtdh="http://schemas.microsoft.com/office/word/2020/wordml/sdtdatahash" xmlns:w16se="http://schemas.microsoft.com/office/word/2015/wordml/symex" xmlns:wpg="http://schemas.microsoft.com/office/word/2010/wordprocessingGroup" xmlns:wpi="http://schemas.microsoft.com/office/word/2010/wordprocessingInk" xmlns:wne="http://schemas.microsoft.com/office/word/2006/wordml" xmlns:wps="http://schemas.microsoft.com/office/word/2010/wordprocessingShape" mc:Ignorable="w14 w15 w16se w16cid w16 w16cex w16sdtdh wp14">
   <w:body>
     <w:p>
-      <w:pPr>
-        <w:spacing w:before="100" w:beforeAutospacing="1" w:after="100" w:afterAutospacing="1" w:line="240" w:lineRule="auto"/>
-        <w:outlineLvl w:val="0"/>
+      <w:r>
+        <w:t># **1000 Project Middleware README**</w:t>
+      </w:r>
+    </w:p>
+    <w:p/>
+    <w:p>
+      <w:r>
+        <w:t>## **Overview**</w:t>
+      </w:r>
+    </w:p>
+    <w:p>
+      <w:r>
+        <w:t>The 1000 Project middleware is the backbone of our off-chain operations, enabling efficient data processing, filtering, and interaction with blockchain components. This modular framework minimizes gas fees and computational overhead, supporting hybrid on/off-chain functionality to optimize the reward and burn mechanisms.</w:t>
+      </w:r>
+    </w:p>
+    <w:p/>
+    <w:p>
+      <w:r>
+        <w:t>---</w:t>
+      </w:r>
+    </w:p>
+    <w:p/>
+    <w:p>
+      <w:r>
+        <w:t>## **Features**</w:t>
+      </w:r>
+    </w:p>
+    <w:p>
+      <w:r>
+        <w:t>- **Snapshot Optimization**: Incremental updates minimize the need for full daily snapshots, improving data efficiency.</w:t>
+      </w:r>
+    </w:p>
+    <w:p>
+      <w:r>
+        <w:t>- **Eligibility Filtering**: Dynamic logic for wallet qualification based on balance, cooldown status, and blacklist criteria.</w:t>
+      </w:r>
+    </w:p>
+    <w:p>
+      <w:r>
+        <w:t>- **Change-Detection Logic**: Detects and processes only altered data for streamlined performance.</w:t>
+      </w:r>
+    </w:p>
+    <w:p>
+      <w:r>
+        <w:t>- **Weighted Scoring Mechanism**: Ensures fairness by dynamically scoring wallets based on holding behavior and transaction history.</w:t>
+      </w:r>
+    </w:p>
+    <w:p>
+      <w:r>
+        <w:t xml:space="preserve">- **Integration with </w:t>
+      </w:r>
+      <w:proofErr w:type="spellStart"/>
+      <w:r>
+        <w:t>Chainlink</w:t>
+      </w:r>
+      <w:proofErr w:type="spellEnd"/>
+      <w:r>
+        <w:t xml:space="preserve"> VRF**: Ensures randomness in wallet selection for rewards.</w:t>
+      </w:r>
+    </w:p>
+    <w:p/>
+    <w:p>
+      <w:r>
+        <w:t>---</w:t>
+      </w:r>
+    </w:p>
+    <w:p/>
+    <w:p>
+      <w:r>
+        <w:t>## **Setup Instructions**</w:t>
+      </w:r>
+    </w:p>
+    <w:p/>
+    <w:p>
+      <w:r>
+        <w:t>### **1. Clone Repository**</w:t>
+      </w:r>
+    </w:p>
+    <w:p>
+      <w:r>
+        <w:t>```bash</w:t>
+      </w:r>
+    </w:p>
+    <w:p>
+      <w:r>
+        <w:t>git clone https://github.com/1000Project/middleware.git</w:t>
+      </w:r>
+    </w:p>
+    <w:p>
+      <w:r>
+        <w:t>cd middleware</w:t>
+      </w:r>
+    </w:p>
+    <w:p>
+      <w:r>
+        <w:t>```</w:t>
+      </w:r>
+    </w:p>
+    <w:p/>
+    <w:p>
+      <w:r>
+        <w:t>### **2. Install Dependencies**</w:t>
+      </w:r>
+    </w:p>
+    <w:p>
+      <w:r>
+        <w:lastRenderedPageBreak/>
+        <w:t>Run the setup script to install all required Python libraries:</w:t>
+      </w:r>
+    </w:p>
+    <w:p>
+      <w:r>
+        <w:t>```bash</w:t>
+      </w:r>
+    </w:p>
+    <w:p>
+      <w:r>
+        <w:t>python3 setupanddependencies.py</w:t>
+      </w:r>
+    </w:p>
+    <w:p>
+      <w:r>
+        <w:t>```</w:t>
+      </w:r>
+    </w:p>
+    <w:p/>
+    <w:p>
+      <w:r>
+        <w:t>### **3. Configuration**</w:t>
+      </w:r>
+    </w:p>
+    <w:p>
+      <w:r>
+        <w:t>Modify the `</w:t>
+      </w:r>
+      <w:proofErr w:type="spellStart"/>
+      <w:r>
+        <w:t>config.json</w:t>
+      </w:r>
+      <w:proofErr w:type="spellEnd"/>
+      <w:r>
+        <w:t>` file to include:</w:t>
+      </w:r>
+    </w:p>
+    <w:p>
+      <w:r>
+        <w:t>- Blockchain API endpoints</w:t>
+      </w:r>
+    </w:p>
+    <w:p>
+      <w:r>
+        <w:t xml:space="preserve">- </w:t>
+      </w:r>
+      <w:proofErr w:type="spellStart"/>
+      <w:r>
+        <w:t>Chainlink</w:t>
+      </w:r>
+      <w:proofErr w:type="spellEnd"/>
+      <w:r>
+        <w:t xml:space="preserve"> VRF keys</w:t>
+      </w:r>
+    </w:p>
+    <w:p>
+      <w:r>
+        <w:t>- Database credentials</w:t>
+      </w:r>
+    </w:p>
+    <w:p/>
+    <w:p>
+      <w:r>
+        <w:t>### **4. Execute Scripts**</w:t>
+      </w:r>
+    </w:p>
+    <w:p>
+      <w:r>
+        <w:t>- **Fetch Wallet Data**:</w:t>
+      </w:r>
+    </w:p>
+    <w:p>
+      <w:r>
+        <w:t xml:space="preserve">  ```bash</w:t>
+      </w:r>
+    </w:p>
+    <w:p>
+      <w:r>
+        <w:t xml:space="preserve">  python3 fetch_wallet_data.py</w:t>
+      </w:r>
+    </w:p>
+    <w:p>
+      <w:r>
+        <w:t xml:space="preserve">  ```</w:t>
+      </w:r>
+    </w:p>
+    <w:p>
+      <w:r>
+        <w:t>- **Filter Eligible Wallets**:</w:t>
+      </w:r>
+    </w:p>
+    <w:p>
+      <w:r>
+        <w:t xml:space="preserve">  ```bash</w:t>
+      </w:r>
+    </w:p>
+    <w:p>
+      <w:r>
+        <w:t xml:space="preserve">  python3 filter_eligible_wallets.py</w:t>
+      </w:r>
+    </w:p>
+    <w:p>
+      <w:r>
+        <w:t xml:space="preserve">  ```</w:t>
+      </w:r>
+    </w:p>
+    <w:p>
+      <w:r>
+        <w:t>- **Detect P2P Transfers**:</w:t>
+      </w:r>
+    </w:p>
+    <w:p>
+      <w:r>
+        <w:t xml:space="preserve">  ```bash</w:t>
+      </w:r>
+    </w:p>
+    <w:p>
+      <w:r>
+        <w:t xml:space="preserve">  python3 detect_p2p_transfers.py</w:t>
+      </w:r>
+    </w:p>
+    <w:p>
+      <w:r>
+        <w:t xml:space="preserve">  ```</w:t>
+      </w:r>
+    </w:p>
+    <w:p>
+      <w:r>
+        <w:t>- **Export Selected Wallets**:</w:t>
+      </w:r>
+    </w:p>
+    <w:p>
+      <w:r>
+        <w:t xml:space="preserve">  ```bash</w:t>
+      </w:r>
+    </w:p>
+    <w:p>
+      <w:r>
+        <w:t xml:space="preserve">  python3 export_selected_wallets.py</w:t>
+      </w:r>
+    </w:p>
+    <w:p>
+      <w:r>
+        <w:t xml:space="preserve">  ```</w:t>
+      </w:r>
+    </w:p>
+    <w:p>
+      <w:r>
+        <w:t xml:space="preserve">- **Call </w:t>
+      </w:r>
+      <w:proofErr w:type="spellStart"/>
+      <w:r>
+        <w:t>Chainlink</w:t>
+      </w:r>
+      <w:proofErr w:type="spellEnd"/>
+      <w:r>
+        <w:t xml:space="preserve"> VRF**:</w:t>
+      </w:r>
+    </w:p>
+    <w:p>
+      <w:r>
+        <w:lastRenderedPageBreak/>
+        <w:t xml:space="preserve">  ```bash</w:t>
+      </w:r>
+    </w:p>
+    <w:p>
+      <w:r>
+        <w:t xml:space="preserve">  python3 call_chainlink_vrf.py</w:t>
+      </w:r>
+    </w:p>
+    <w:p>
+      <w:r>
+        <w:t xml:space="preserve">  ```</w:t>
+      </w:r>
+    </w:p>
+    <w:p>
+      <w:r>
+        <w:t>- **Run Main Functionality**:</w:t>
+      </w:r>
+    </w:p>
+    <w:p>
+      <w:r>
+        <w:t xml:space="preserve">  ```bash</w:t>
+      </w:r>
+    </w:p>
+    <w:p>
+      <w:r>
+        <w:t xml:space="preserve">  python3 mainfunction.py</w:t>
+      </w:r>
+    </w:p>
+    <w:p>
+      <w:r>
+        <w:t xml:space="preserve">  ```</w:t>
+      </w:r>
+    </w:p>
+    <w:p>
+      <w:r>
+        <w:t>- **Run Weighted Scoring**:</w:t>
+      </w:r>
+    </w:p>
+    <w:p>
+      <w:r>
+        <w:t xml:space="preserve">  ```bash</w:t>
+      </w:r>
+    </w:p>
+    <w:p>
+      <w:r>
+        <w:t xml:space="preserve">  python3 score_wallets.py</w:t>
+      </w:r>
+    </w:p>
+    <w:p>
+      <w:r>
+        <w:t xml:space="preserve">  ```</w:t>
+      </w:r>
+    </w:p>
+    <w:p/>
+    <w:p>
+      <w:r>
+        <w:t>---</w:t>
+      </w:r>
+    </w:p>
+    <w:p/>
+    <w:p>
+      <w:r>
+        <w:t>## **Workflow Overview**</w:t>
+      </w:r>
+    </w:p>
+    <w:p/>
+    <w:p>
+      <w:r>
+        <w:t>### **Daily Process**</w:t>
+      </w:r>
+    </w:p>
+    <w:p>
+      <w:r>
+        <w:t>1. **Incremental Data Retrieval**:</w:t>
+      </w:r>
+    </w:p>
+    <w:p>
+      <w:r>
+        <w:t xml:space="preserve">   - Fetch new or updated wallet data only.</w:t>
+      </w:r>
+    </w:p>
+    <w:p>
+      <w:r>
+        <w:t xml:space="preserve">   - Store metadata in the middleware database.</w:t>
+      </w:r>
+    </w:p>
+    <w:p>
+      <w:r>
+        <w:t>2. **Eligibility Filtering**:</w:t>
+      </w:r>
+    </w:p>
+    <w:p>
+      <w:r>
+        <w:t xml:space="preserve">   - Check wallets against criteria:</w:t>
+      </w:r>
+    </w:p>
+    <w:p>
+      <w:r>
+        <w:t xml:space="preserve">     - Minimum balance requirement.</w:t>
+      </w:r>
+    </w:p>
+    <w:p>
+      <w:r>
+        <w:t xml:space="preserve">     - Cooldown flags.</w:t>
+      </w:r>
+    </w:p>
+    <w:p>
+      <w:r>
+        <w:t xml:space="preserve">     - Blacklist exclusions.</w:t>
+      </w:r>
+    </w:p>
+    <w:p>
+      <w:r>
+        <w:t xml:space="preserve">   - Apply weighted scoring to refine wallet eligibility.</w:t>
+      </w:r>
+    </w:p>
+    <w:p>
+      <w:r>
+        <w:t>3. **Random Wallet Selection**:</w:t>
+      </w:r>
+    </w:p>
+    <w:p>
+      <w:r>
+        <w:t xml:space="preserve">   - Use </w:t>
+      </w:r>
+      <w:proofErr w:type="spellStart"/>
+      <w:r>
+        <w:t>Chainlink</w:t>
+      </w:r>
+      <w:proofErr w:type="spellEnd"/>
+      <w:r>
+        <w:t xml:space="preserve"> VRF for secure, unbiased randomness.</w:t>
+      </w:r>
+    </w:p>
+    <w:p>
+      <w:r>
+        <w:t>4. **Execute Reward/Burn Logic**:</w:t>
+      </w:r>
+    </w:p>
+    <w:p>
+      <w:r>
+        <w:lastRenderedPageBreak/>
+        <w:t xml:space="preserve">   - Distribute rewards or burn tokens as per the daily cycle.</w:t>
+      </w:r>
+    </w:p>
+    <w:p>
+      <w:r>
+        <w:t>5. **Log Transactions**:</w:t>
+      </w:r>
+    </w:p>
+    <w:p>
+      <w:r>
+        <w:t xml:space="preserve">   - Record all operations in the middleware database and on-chain where applicable.</w:t>
+      </w:r>
+    </w:p>
+    <w:p/>
+    <w:p>
+      <w:r>
+        <w:t>---</w:t>
+      </w:r>
+    </w:p>
+    <w:p/>
+    <w:p>
+      <w:r>
+        <w:t>## **Key Changes and Updates**</w:t>
+      </w:r>
+    </w:p>
+    <w:p>
+      <w:r>
+        <w:t>- **Incremental Updates**: Reduced computational load by processing only changed data.</w:t>
+      </w:r>
+    </w:p>
+    <w:p>
+      <w:r>
+        <w:t>- **Enhanced Filtering Logic**: Added weighted scoring and P2P transfer anomaly detection.</w:t>
+      </w:r>
+    </w:p>
+    <w:p>
+      <w:r>
+        <w:t>- **Optimized Workflow**: Consolidated steps for improved efficiency and cost savings.</w:t>
+      </w:r>
+    </w:p>
+    <w:p>
+      <w:r>
+        <w:t>- **New Script Additions**: Introduced `score_wallets.py` for weighted scoring.</w:t>
+      </w:r>
+    </w:p>
+    <w:p/>
+    <w:p>
+      <w:r>
+        <w:t>---</w:t>
+      </w:r>
+    </w:p>
+    <w:p/>
+    <w:p>
+      <w:r>
+        <w:t>## **Directory Structure**</w:t>
+      </w:r>
+    </w:p>
+    <w:p>
+      <w:r>
+        <w:t>```</w:t>
+      </w:r>
+    </w:p>
+    <w:p>
+      <w:r>
+        <w:t>middleware/</w:t>
+      </w:r>
+    </w:p>
+    <w:p>
+      <w:r>
         <w:rPr>
-          <w:rFonts w:ascii="Times New Roman" w:eastAsia="Times New Roman" w:hAnsi="Times New Roman" w:cs="Times New Roman"/>
-          <w:b/>
-          <w:bCs/>
-          <w:kern w:val="36"/>
-          <w:sz w:val="48"/>
-          <w:szCs w:val="48"/>
-          <w14:ligatures w14:val="none"/>
+          <w:rFonts w:ascii="Arial" w:hAnsi="Arial" w:cs="Arial"/>
         </w:rPr>
-      </w:pPr>
+        <w:t>├</w:t>
+      </w:r>
       <w:r>
         <w:rPr>
-          <w:rFonts w:ascii="Times New Roman" w:eastAsia="Times New Roman" w:hAnsi="Times New Roman" w:cs="Times New Roman"/>
-          <w:b/>
-          <w:bCs/>
-          <w:kern w:val="36"/>
-          <w:sz w:val="48"/>
-          <w:szCs w:val="48"/>
-          <w14:ligatures w14:val="none"/>
+          <w:rFonts w:ascii="Calibri" w:hAnsi="Calibri" w:cs="Calibri"/>
         </w:rPr>
-        <w:t>README for the 1000 Project Middleware</w:t>
-      </w:r>
-    </w:p>
-    <w:p>
-      <w:pPr>
-        <w:spacing w:before="100" w:beforeAutospacing="1" w:after="100" w:afterAutospacing="1" w:line="240" w:lineRule="auto"/>
-        <w:outlineLvl w:val="1"/>
+        <w:t>──</w:t>
+      </w:r>
+      <w:r>
+        <w:t xml:space="preserve"> </w:t>
+      </w:r>
+      <w:proofErr w:type="spellStart"/>
+      <w:r>
+        <w:t>config.json</w:t>
+      </w:r>
+      <w:proofErr w:type="spellEnd"/>
+      <w:r>
+        <w:t xml:space="preserve">           # Configuration file</w:t>
+      </w:r>
+    </w:p>
+    <w:p>
+      <w:r>
         <w:rPr>
-          <w:rFonts w:ascii="Times New Roman" w:eastAsia="Times New Roman" w:hAnsi="Times New Roman" w:cs="Times New Roman"/>
-          <w:b/>
-          <w:bCs/>
-          <w:kern w:val="0"/>
-          <w:sz w:val="36"/>
-          <w:szCs w:val="36"/>
-          <w14:ligatures w14:val="none"/>
+          <w:rFonts w:ascii="Arial" w:hAnsi="Arial" w:cs="Arial"/>
         </w:rPr>
-      </w:pPr>
+        <w:t>├</w:t>
+      </w:r>
       <w:r>
         <w:rPr>
-          <w:rFonts w:ascii="Times New Roman" w:eastAsia="Times New Roman" w:hAnsi="Times New Roman" w:cs="Times New Roman"/>
-          <w:b/>
-          <w:bCs/>
-          <w:kern w:val="0"/>
-          <w:sz w:val="36"/>
-          <w:szCs w:val="36"/>
-          <w14:ligatures w14:val="none"/>
+          <w:rFonts w:ascii="Calibri" w:hAnsi="Calibri" w:cs="Calibri"/>
         </w:rPr>
-        <w:t>Overview</w:t>
-      </w:r>
-    </w:p>
-    <w:p>
-      <w:pPr>
-        <w:spacing w:before="100" w:beforeAutospacing="1" w:after="100" w:afterAutospacing="1" w:line="240" w:lineRule="auto"/>
+        <w:t>──</w:t>
+      </w:r>
+      <w:r>
+        <w:t xml:space="preserve"> </w:t>
+      </w:r>
+      <w:proofErr w:type="spellStart"/>
+      <w:r>
+        <w:t>scripts_and_executables</w:t>
+      </w:r>
+      <w:proofErr w:type="spellEnd"/>
+      <w:r>
+        <w:t>/</w:t>
+      </w:r>
+    </w:p>
+    <w:p>
+      <w:r>
+        <w:t xml:space="preserve">│   </w:t>
+      </w:r>
+      <w:r>
         <w:rPr>
-          <w:rFonts w:ascii="Times New Roman" w:eastAsia="Times New Roman" w:hAnsi="Times New Roman" w:cs="Times New Roman"/>
-          <w:kern w:val="0"/>
-          <w:sz w:val="24"/>
-          <w:szCs w:val="24"/>
-          <w14:ligatures w14:val="none"/>
+          <w:rFonts w:ascii="Arial" w:hAnsi="Arial" w:cs="Arial"/>
         </w:rPr>
-      </w:pPr>
+        <w:t>├</w:t>
+      </w:r>
       <w:r>
         <w:rPr>
-          <w:rFonts w:ascii="Times New Roman" w:eastAsia="Times New Roman" w:hAnsi="Times New Roman" w:cs="Times New Roman"/>
-          <w:kern w:val="0"/>
-          <w:sz w:val="24"/>
-          <w:szCs w:val="24"/>
-          <w14:ligatures w14:val="none"/>
+          <w:rFonts w:ascii="Calibri" w:hAnsi="Calibri" w:cs="Calibri"/>
         </w:rPr>
-        <w:t>The middleware for the 1000 Project is a modular system designed to streamline off-chain computations, optimize cost efficiency, and support the reward and burn logic. This document outlines the updated workflow, individual script functionalities, and setup instructions.</w:t>
-      </w:r>
-    </w:p>
-    <w:p>
-      <w:pPr>
-        <w:spacing w:after="0" w:line="240" w:lineRule="auto"/>
+        <w:t>──</w:t>
+      </w:r>
+      <w:r>
+        <w:t xml:space="preserve"> setupanddependencies.py</w:t>
+      </w:r>
+    </w:p>
+    <w:p>
+      <w:r>
+        <w:t xml:space="preserve">│   </w:t>
+      </w:r>
+      <w:r>
         <w:rPr>
-          <w:rFonts w:ascii="Times New Roman" w:eastAsia="Times New Roman" w:hAnsi="Times New Roman" w:cs="Times New Roman"/>
-          <w:kern w:val="0"/>
-          <w:sz w:val="24"/>
-          <w:szCs w:val="24"/>
-          <w14:ligatures w14:val="none"/>
+          <w:rFonts w:ascii="Arial" w:hAnsi="Arial" w:cs="Arial"/>
         </w:rPr>
-      </w:pPr>
+        <w:t>├</w:t>
+      </w:r>
       <w:r>
         <w:rPr>
-          <w:rFonts w:ascii="Times New Roman" w:eastAsia="Times New Roman" w:hAnsi="Times New Roman" w:cs="Times New Roman"/>
-          <w:kern w:val="0"/>
-          <w:sz w:val="24"/>
-          <w:szCs w:val="24"/>
-          <w14:ligatures w14:val="none"/>
+          <w:rFonts w:ascii="Calibri" w:hAnsi="Calibri" w:cs="Calibri"/>
         </w:rPr>
-        <w:pict w14:anchorId="376BDD50">
-          <v:rect id="_x0000_i1039" style="width:0;height:1.5pt" o:hralign="center" o:hrstd="t" o:hr="t" fillcolor="#a0a0a0" stroked="f"/>
-        </w:pict>
-      </w:r>
-    </w:p>
-    <w:p>
-      <w:pPr>
-        <w:spacing w:before="100" w:beforeAutospacing="1" w:after="100" w:afterAutospacing="1" w:line="240" w:lineRule="auto"/>
-        <w:outlineLvl w:val="1"/>
+        <w:t>──</w:t>
+      </w:r>
+      <w:r>
+        <w:t xml:space="preserve"> fetch_wallet_data.py</w:t>
+      </w:r>
+    </w:p>
+    <w:p>
+      <w:r>
+        <w:t xml:space="preserve">│   </w:t>
+      </w:r>
+      <w:r>
         <w:rPr>
-          <w:rFonts w:ascii="Times New Roman" w:eastAsia="Times New Roman" w:hAnsi="Times New Roman" w:cs="Times New Roman"/>
-          <w:b/>
-          <w:bCs/>
-          <w:kern w:val="0"/>
-          <w:sz w:val="36"/>
-          <w:szCs w:val="36"/>
-          <w14:ligatures w14:val="none"/>
+          <w:rFonts w:ascii="Arial" w:hAnsi="Arial" w:cs="Arial"/>
         </w:rPr>
-      </w:pPr>
+        <w:t>├</w:t>
+      </w:r>
       <w:r>
         <w:rPr>
-          <w:rFonts w:ascii="Times New Roman" w:eastAsia="Times New Roman" w:hAnsi="Times New Roman" w:cs="Times New Roman"/>
-          <w:b/>
-          <w:bCs/>
-          <w:kern w:val="0"/>
-          <w:sz w:val="36"/>
-          <w:szCs w:val="36"/>
-          <w14:ligatures w14:val="none"/>
+          <w:rFonts w:ascii="Calibri" w:hAnsi="Calibri" w:cs="Calibri"/>
         </w:rPr>
-        <w:t>Updated Workflow</w:t>
-      </w:r>
-    </w:p>
-    <w:p>
-      <w:pPr>
-        <w:numPr>
-          <w:ilvl w:val="0"/>
-          <w:numId w:val="15"/>
-        </w:numPr>
-        <w:spacing w:before="100" w:beforeAutospacing="1" w:after="100" w:afterAutospacing="1" w:line="240" w:lineRule="auto"/>
+        <w:t>──</w:t>
+      </w:r>
+      <w:r>
+        <w:t xml:space="preserve"> fetch_wallet_data.ver2.py</w:t>
+      </w:r>
+    </w:p>
+    <w:p>
+      <w:r>
+        <w:t xml:space="preserve">│   </w:t>
+      </w:r>
+      <w:r>
         <w:rPr>
-          <w:rFonts w:ascii="Times New Roman" w:eastAsia="Times New Roman" w:hAnsi="Times New Roman" w:cs="Times New Roman"/>
-          <w:kern w:val="0"/>
-          <w:sz w:val="24"/>
-          <w:szCs w:val="24"/>
-          <w14:ligatures w14:val="none"/>
+          <w:rFonts w:ascii="Arial" w:hAnsi="Arial" w:cs="Arial"/>
         </w:rPr>
-      </w:pPr>
+        <w:t>├</w:t>
+      </w:r>
       <w:r>
         <w:rPr>
-          <w:rFonts w:ascii="Times New Roman" w:eastAsia="Times New Roman" w:hAnsi="Times New Roman" w:cs="Times New Roman"/>
-          <w:b/>
-          <w:bCs/>
-          <w:kern w:val="0"/>
-          <w:sz w:val="24"/>
-          <w:szCs w:val="24"/>
-          <w14:ligatures w14:val="none"/>
+          <w:rFonts w:ascii="Calibri" w:hAnsi="Calibri" w:cs="Calibri"/>
         </w:rPr>
-        <w:t>Data Collection (Off-Chain)</w:t>
-      </w:r>
-    </w:p>
-    <w:p>
-      <w:pPr>
-        <w:numPr>
-          <w:ilvl w:val="1"/>
-          <w:numId w:val="15"/>
-        </w:numPr>
-        <w:spacing w:before="100" w:beforeAutospacing="1" w:after="100" w:afterAutospacing="1" w:line="240" w:lineRule="auto"/>
+        <w:t>──</w:t>
+      </w:r>
+      <w:r>
+        <w:t xml:space="preserve"> filter_eligible_wallets.py</w:t>
+      </w:r>
+    </w:p>
+    <w:p>
+      <w:r>
+        <w:t xml:space="preserve">│   </w:t>
+      </w:r>
+      <w:r>
         <w:rPr>
-          <w:rFonts w:ascii="Times New Roman" w:eastAsia="Times New Roman" w:hAnsi="Times New Roman" w:cs="Times New Roman"/>
-          <w:kern w:val="0"/>
-          <w:sz w:val="24"/>
-          <w:szCs w:val="24"/>
-          <w14:ligatures w14:val="none"/>
+          <w:rFonts w:ascii="Arial" w:hAnsi="Arial" w:cs="Arial"/>
         </w:rPr>
-      </w:pPr>
+        <w:t>├</w:t>
+      </w:r>
       <w:r>
         <w:rPr>
-          <w:rFonts w:ascii="Times New Roman" w:eastAsia="Times New Roman" w:hAnsi="Times New Roman" w:cs="Times New Roman"/>
-          <w:b/>
-          <w:bCs/>
-          <w:kern w:val="0"/>
-          <w:sz w:val="24"/>
-          <w:szCs w:val="24"/>
-          <w14:ligatures w14:val="none"/>
+          <w:rFonts w:ascii="Calibri" w:hAnsi="Calibri" w:cs="Calibri"/>
         </w:rPr>
-        <w:t>Script</w:t>
+        <w:t>──</w:t>
+      </w:r>
+      <w:r>
+        <w:t xml:space="preserve"> filter_eligible_wallets.ver2.py</w:t>
+      </w:r>
+    </w:p>
+    <w:p>
+      <w:r>
+        <w:t xml:space="preserve">│   </w:t>
       </w:r>
       <w:r>
         <w:rPr>
-          <w:rFonts w:ascii="Times New Roman" w:eastAsia="Times New Roman" w:hAnsi="Times New Roman" w:cs="Times New Roman"/>
-          <w:kern w:val="0"/>
-          <w:sz w:val="24"/>
-          <w:szCs w:val="24"/>
-          <w14:ligatures w14:val="none"/>
+          <w:rFonts w:ascii="Arial" w:hAnsi="Arial" w:cs="Arial"/>
         </w:rPr>
-        <w:t xml:space="preserve">: </w:t>
+        <w:t>├</w:t>
       </w:r>
       <w:r>
         <w:rPr>
-          <w:rFonts w:ascii="Courier New" w:eastAsia="Times New Roman" w:hAnsi="Courier New" w:cs="Courier New"/>
-          <w:kern w:val="0"/>
-          <w:sz w:val="20"/>
-          <w:szCs w:val="20"/>
-          <w14:ligatures w14:val="none"/>
+          <w:rFonts w:ascii="Calibri" w:hAnsi="Calibri" w:cs="Calibri"/>
         </w:rPr>
-        <w:t>fetch_wallet_data.py</w:t>
-      </w:r>
-    </w:p>
-    <w:p>
-      <w:pPr>
-        <w:numPr>
-          <w:ilvl w:val="1"/>
-          <w:numId w:val="15"/>
-        </w:numPr>
-        <w:spacing w:before="100" w:beforeAutospacing="1" w:after="100" w:afterAutospacing="1" w:line="240" w:lineRule="auto"/>
+        <w:t>──</w:t>
+      </w:r>
+      <w:r>
+        <w:t xml:space="preserve"> detect_p2p_transfers.py</w:t>
+      </w:r>
+    </w:p>
+    <w:p>
+      <w:r>
+        <w:t xml:space="preserve">│   </w:t>
+      </w:r>
+      <w:r>
         <w:rPr>
-          <w:rFonts w:ascii="Times New Roman" w:eastAsia="Times New Roman" w:hAnsi="Times New Roman" w:cs="Times New Roman"/>
-          <w:kern w:val="0"/>
-          <w:sz w:val="24"/>
-          <w:szCs w:val="24"/>
-          <w14:ligatures w14:val="none"/>
+          <w:rFonts w:ascii="Arial" w:hAnsi="Arial" w:cs="Arial"/>
         </w:rPr>
-      </w:pPr>
+        <w:t>├</w:t>
+      </w:r>
       <w:r>
         <w:rPr>
-          <w:rFonts w:ascii="Times New Roman" w:eastAsia="Times New Roman" w:hAnsi="Times New Roman" w:cs="Times New Roman"/>
-          <w:kern w:val="0"/>
-          <w:sz w:val="24"/>
-          <w:szCs w:val="24"/>
-          <w14:ligatures w14:val="none"/>
+          <w:rFonts w:ascii="Calibri" w:hAnsi="Calibri" w:cs="Calibri"/>
         </w:rPr>
-        <w:t>Fetch incremental wallet data updates from the blockchain.</w:t>
-      </w:r>
-    </w:p>
-    <w:p>
-      <w:pPr>
-        <w:numPr>
-          <w:ilvl w:val="1"/>
-          <w:numId w:val="15"/>
-        </w:numPr>
-        <w:spacing w:before="100" w:beforeAutospacing="1" w:after="100" w:afterAutospacing="1" w:line="240" w:lineRule="auto"/>
+        <w:t>──</w:t>
+      </w:r>
+      <w:r>
+        <w:t xml:space="preserve"> detect_p2p_transfers.ver2.py</w:t>
+      </w:r>
+    </w:p>
+    <w:p>
+      <w:r>
+        <w:t xml:space="preserve">│   </w:t>
+      </w:r>
+      <w:r>
         <w:rPr>
-          <w:rFonts w:ascii="Times New Roman" w:eastAsia="Times New Roman" w:hAnsi="Times New Roman" w:cs="Times New Roman"/>
-          <w:kern w:val="0"/>
-          <w:sz w:val="24"/>
-          <w:szCs w:val="24"/>
-          <w14:ligatures w14:val="none"/>
+          <w:rFonts w:ascii="Arial" w:hAnsi="Arial" w:cs="Arial"/>
         </w:rPr>
-      </w:pPr>
+        <w:t>├</w:t>
+      </w:r>
       <w:r>
         <w:rPr>
-          <w:rFonts w:ascii="Times New Roman" w:eastAsia="Times New Roman" w:hAnsi="Times New Roman" w:cs="Times New Roman"/>
-          <w:kern w:val="0"/>
-          <w:sz w:val="24"/>
-          <w:szCs w:val="24"/>
-          <w14:ligatures w14:val="none"/>
+          <w:rFonts w:ascii="Calibri" w:hAnsi="Calibri" w:cs="Calibri"/>
         </w:rPr>
-        <w:t>Store changes in the middleware database for further processing.</w:t>
-      </w:r>
-    </w:p>
-    <w:p>
-      <w:pPr>
-        <w:numPr>
-          <w:ilvl w:val="0"/>
-          <w:numId w:val="15"/>
-        </w:numPr>
-        <w:spacing w:before="100" w:beforeAutospacing="1" w:after="100" w:afterAutospacing="1" w:line="240" w:lineRule="auto"/>
+        <w:t>──</w:t>
+      </w:r>
+      <w:r>
+        <w:t xml:space="preserve"> export_selected_wallets.py</w:t>
+      </w:r>
+    </w:p>
+    <w:p>
+      <w:r>
+        <w:t xml:space="preserve">│   </w:t>
+      </w:r>
+      <w:r>
         <w:rPr>
-          <w:rFonts w:ascii="Times New Roman" w:eastAsia="Times New Roman" w:hAnsi="Times New Roman" w:cs="Times New Roman"/>
-          <w:kern w:val="0"/>
-          <w:sz w:val="24"/>
-          <w:szCs w:val="24"/>
-          <w14:ligatures w14:val="none"/>
+          <w:rFonts w:ascii="Arial" w:hAnsi="Arial" w:cs="Arial"/>
         </w:rPr>
-      </w:pPr>
+        <w:t>├</w:t>
+      </w:r>
       <w:r>
         <w:rPr>
-          <w:rFonts w:ascii="Times New Roman" w:eastAsia="Times New Roman" w:hAnsi="Times New Roman" w:cs="Times New Roman"/>
-          <w:b/>
-          <w:bCs/>
-          <w:kern w:val="0"/>
-          <w:sz w:val="24"/>
-          <w:szCs w:val="24"/>
-          <w14:ligatures w14:val="none"/>
+          <w:rFonts w:ascii="Calibri" w:hAnsi="Calibri" w:cs="Calibri"/>
         </w:rPr>
-        <w:t>Filter Eligible Wallets (Off-Chain)</w:t>
-      </w:r>
-    </w:p>
-    <w:p>
-      <w:pPr>
-        <w:numPr>
-          <w:ilvl w:val="1"/>
-          <w:numId w:val="15"/>
-        </w:numPr>
-        <w:spacing w:before="100" w:beforeAutospacing="1" w:after="100" w:afterAutospacing="1" w:line="240" w:lineRule="auto"/>
+        <w:t>──</w:t>
+      </w:r>
+      <w:r>
+        <w:t xml:space="preserve"> call_chainlink_vrf.py</w:t>
+      </w:r>
+    </w:p>
+    <w:p>
+      <w:r>
+        <w:t xml:space="preserve">│   </w:t>
+      </w:r>
+      <w:r>
         <w:rPr>
-          <w:rFonts w:ascii="Times New Roman" w:eastAsia="Times New Roman" w:hAnsi="Times New Roman" w:cs="Times New Roman"/>
-          <w:kern w:val="0"/>
-          <w:sz w:val="24"/>
-          <w:szCs w:val="24"/>
-          <w14:ligatures w14:val="none"/>
+          <w:rFonts w:ascii="Arial" w:hAnsi="Arial" w:cs="Arial"/>
         </w:rPr>
-      </w:pPr>
+        <w:t>├</w:t>
+      </w:r>
       <w:r>
         <w:rPr>
-          <w:rFonts w:ascii="Times New Roman" w:eastAsia="Times New Roman" w:hAnsi="Times New Roman" w:cs="Times New Roman"/>
-          <w:b/>
-          <w:bCs/>
-          <w:kern w:val="0"/>
-          <w:sz w:val="24"/>
-          <w:szCs w:val="24"/>
-          <w14:ligatures w14:val="none"/>
+          <w:rFonts w:ascii="Calibri" w:hAnsi="Calibri" w:cs="Calibri"/>
         </w:rPr>
-        <w:t>Script</w:t>
+        <w:t>──</w:t>
+      </w:r>
+      <w:r>
+        <w:t xml:space="preserve"> mainfunction.py</w:t>
+      </w:r>
+    </w:p>
+    <w:p>
+      <w:r>
+        <w:lastRenderedPageBreak/>
+        <w:t xml:space="preserve">│   </w:t>
       </w:r>
       <w:r>
         <w:rPr>
-          <w:rFonts w:ascii="Times New Roman" w:eastAsia="Times New Roman" w:hAnsi="Times New Roman" w:cs="Times New Roman"/>
-          <w:kern w:val="0"/>
-          <w:sz w:val="24"/>
-          <w:szCs w:val="24"/>
-          <w14:ligatures w14:val="none"/>
+          <w:rFonts w:ascii="Arial" w:hAnsi="Arial" w:cs="Arial"/>
         </w:rPr>
-        <w:t xml:space="preserve">: </w:t>
+        <w:t>├</w:t>
       </w:r>
       <w:r>
         <w:rPr>
-          <w:rFonts w:ascii="Courier New" w:eastAsia="Times New Roman" w:hAnsi="Courier New" w:cs="Courier New"/>
-          <w:kern w:val="0"/>
-          <w:sz w:val="20"/>
-          <w:szCs w:val="20"/>
-          <w14:ligatures w14:val="none"/>
+          <w:rFonts w:ascii="Calibri" w:hAnsi="Calibri" w:cs="Calibri"/>
         </w:rPr>
-        <w:t>filter_eligible_wallets.py</w:t>
-      </w:r>
-    </w:p>
-    <w:p>
-      <w:pPr>
-        <w:numPr>
-          <w:ilvl w:val="1"/>
-          <w:numId w:val="15"/>
-        </w:numPr>
-        <w:spacing w:before="100" w:beforeAutospacing="1" w:after="100" w:afterAutospacing="1" w:line="240" w:lineRule="auto"/>
+        <w:t>──</w:t>
+      </w:r>
+      <w:r>
+        <w:t xml:space="preserve"> mainfunction.ver2.py</w:t>
+      </w:r>
+    </w:p>
+    <w:p>
+      <w:r>
+        <w:t xml:space="preserve">│   </w:t>
+      </w:r>
+      <w:r>
         <w:rPr>
-          <w:rFonts w:ascii="Times New Roman" w:eastAsia="Times New Roman" w:hAnsi="Times New Roman" w:cs="Times New Roman"/>
-          <w:kern w:val="0"/>
-          <w:sz w:val="24"/>
-          <w:szCs w:val="24"/>
-          <w14:ligatures w14:val="none"/>
+          <w:rFonts w:ascii="Arial" w:hAnsi="Arial" w:cs="Arial"/>
         </w:rPr>
-      </w:pPr>
+        <w:t>├</w:t>
+      </w:r>
       <w:r>
         <w:rPr>
-          <w:rFonts w:ascii="Times New Roman" w:eastAsia="Times New Roman" w:hAnsi="Times New Roman" w:cs="Times New Roman"/>
-          <w:kern w:val="0"/>
-          <w:sz w:val="24"/>
-          <w:szCs w:val="24"/>
-          <w14:ligatures w14:val="none"/>
+          <w:rFonts w:ascii="Calibri" w:hAnsi="Calibri" w:cs="Calibri"/>
         </w:rPr>
-        <w:t>Exclude wallets that:</w:t>
-      </w:r>
-    </w:p>
-    <w:p>
-      <w:pPr>
-        <w:numPr>
-          <w:ilvl w:val="2"/>
-          <w:numId w:val="15"/>
-        </w:numPr>
-        <w:spacing w:before="100" w:beforeAutospacing="1" w:after="100" w:afterAutospacing="1" w:line="240" w:lineRule="auto"/>
+        <w:t>──</w:t>
+      </w:r>
+      <w:r>
+        <w:t xml:space="preserve"> score_wallets.py</w:t>
+      </w:r>
+    </w:p>
+    <w:p>
+      <w:r>
         <w:rPr>
-          <w:rFonts w:ascii="Times New Roman" w:eastAsia="Times New Roman" w:hAnsi="Times New Roman" w:cs="Times New Roman"/>
-          <w:kern w:val="0"/>
-          <w:sz w:val="24"/>
-          <w:szCs w:val="24"/>
-          <w14:ligatures w14:val="none"/>
+          <w:rFonts w:ascii="Arial" w:hAnsi="Arial" w:cs="Arial"/>
         </w:rPr>
-      </w:pPr>
+        <w:t>├</w:t>
+      </w:r>
       <w:r>
         <w:rPr>
-          <w:rFonts w:ascii="Times New Roman" w:eastAsia="Times New Roman" w:hAnsi="Times New Roman" w:cs="Times New Roman"/>
-          <w:kern w:val="0"/>
-          <w:sz w:val="24"/>
-          <w:szCs w:val="24"/>
-          <w14:ligatures w14:val="none"/>
+          <w:rFonts w:ascii="Calibri" w:hAnsi="Calibri" w:cs="Calibri"/>
         </w:rPr>
-        <w:t>Hold less than the minimum required balance.</w:t>
-      </w:r>
-    </w:p>
-    <w:p>
-      <w:pPr>
-        <w:numPr>
-          <w:ilvl w:val="2"/>
-          <w:numId w:val="15"/>
-        </w:numPr>
-        <w:spacing w:before="100" w:beforeAutospacing="1" w:after="100" w:afterAutospacing="1" w:line="240" w:lineRule="auto"/>
+        <w:t>──</w:t>
+      </w:r>
+      <w:r>
+        <w:t xml:space="preserve"> logs/                 # Logs for debugging</w:t>
+      </w:r>
+    </w:p>
+    <w:p>
+      <w:r>
         <w:rPr>
-          <w:rFonts w:ascii="Times New Roman" w:eastAsia="Times New Roman" w:hAnsi="Times New Roman" w:cs="Times New Roman"/>
-          <w:kern w:val="0"/>
-          <w:sz w:val="24"/>
-          <w:szCs w:val="24"/>
-          <w14:ligatures w14:val="none"/>
+          <w:rFonts w:ascii="Arial" w:hAnsi="Arial" w:cs="Arial"/>
         </w:rPr>
-      </w:pPr>
+        <w:t>├</w:t>
+      </w:r>
       <w:r>
         <w:rPr>
-          <w:rFonts w:ascii="Times New Roman" w:eastAsia="Times New Roman" w:hAnsi="Times New Roman" w:cs="Times New Roman"/>
-          <w:kern w:val="0"/>
-          <w:sz w:val="24"/>
-          <w:szCs w:val="24"/>
-          <w14:ligatures w14:val="none"/>
+          <w:rFonts w:ascii="Calibri" w:hAnsi="Calibri" w:cs="Calibri"/>
         </w:rPr>
-        <w:t>Are flagged for cooldown periods or suspected behavior.</w:t>
-      </w:r>
-    </w:p>
-    <w:p>
-      <w:pPr>
-        <w:numPr>
-          <w:ilvl w:val="2"/>
-          <w:numId w:val="15"/>
-        </w:numPr>
-        <w:spacing w:before="100" w:beforeAutospacing="1" w:after="100" w:afterAutospacing="1" w:line="240" w:lineRule="auto"/>
+        <w:t>──</w:t>
+      </w:r>
+      <w:r>
+        <w:t xml:space="preserve"> database/             # Local database for snapshots</w:t>
+      </w:r>
+    </w:p>
+    <w:p>
+      <w:r>
         <w:rPr>
-          <w:rFonts w:ascii="Times New Roman" w:eastAsia="Times New Roman" w:hAnsi="Times New Roman" w:cs="Times New Roman"/>
-          <w:kern w:val="0"/>
-          <w:sz w:val="24"/>
-          <w:szCs w:val="24"/>
-          <w14:ligatures w14:val="none"/>
+          <w:rFonts w:ascii="Arial" w:hAnsi="Arial" w:cs="Arial"/>
         </w:rPr>
-      </w:pPr>
+        <w:t>├</w:t>
+      </w:r>
       <w:r>
         <w:rPr>
-          <w:rFonts w:ascii="Times New Roman" w:eastAsia="Times New Roman" w:hAnsi="Times New Roman" w:cs="Times New Roman"/>
-          <w:kern w:val="0"/>
-          <w:sz w:val="24"/>
-          <w:szCs w:val="24"/>
-          <w14:ligatures w14:val="none"/>
+          <w:rFonts w:ascii="Calibri" w:hAnsi="Calibri" w:cs="Calibri"/>
         </w:rPr>
-        <w:t>Are contract or blacklisted wallets.</w:t>
-      </w:r>
-    </w:p>
-    <w:p>
-      <w:pPr>
-        <w:numPr>
-          <w:ilvl w:val="0"/>
-          <w:numId w:val="15"/>
-        </w:numPr>
-        <w:spacing w:before="100" w:beforeAutospacing="1" w:after="100" w:afterAutospacing="1" w:line="240" w:lineRule="auto"/>
-        <w:rPr>
-          <w:rFonts w:ascii="Times New Roman" w:eastAsia="Times New Roman" w:hAnsi="Times New Roman" w:cs="Times New Roman"/>
-          <w:kern w:val="0"/>
-          <w:sz w:val="24"/>
-          <w:szCs w:val="24"/>
-          <w14:ligatures w14:val="none"/>
-        </w:rPr>
-      </w:pPr>
-      <w:r>
-        <w:rPr>
-          <w:rFonts w:ascii="Times New Roman" w:eastAsia="Times New Roman" w:hAnsi="Times New Roman" w:cs="Times New Roman"/>
-          <w:b/>
-          <w:bCs/>
-          <w:kern w:val="0"/>
-          <w:sz w:val="24"/>
-          <w:szCs w:val="24"/>
-          <w14:ligatures w14:val="none"/>
-        </w:rPr>
-        <w:t>Score Eligible Wallets (Off-Chain)</w:t>
-      </w:r>
-    </w:p>
-    <w:p>
-      <w:pPr>
-        <w:numPr>
-          <w:ilvl w:val="1"/>
-          <w:numId w:val="15"/>
-        </w:numPr>
-        <w:spacing w:before="100" w:beforeAutospacing="1" w:after="100" w:afterAutospacing="1" w:line="240" w:lineRule="auto"/>
-        <w:rPr>
-          <w:rFonts w:ascii="Times New Roman" w:eastAsia="Times New Roman" w:hAnsi="Times New Roman" w:cs="Times New Roman"/>
-          <w:kern w:val="0"/>
-          <w:sz w:val="24"/>
-          <w:szCs w:val="24"/>
-          <w14:ligatures w14:val="none"/>
-        </w:rPr>
-      </w:pPr>
-      <w:r>
-        <w:rPr>
-          <w:rFonts w:ascii="Times New Roman" w:eastAsia="Times New Roman" w:hAnsi="Times New Roman" w:cs="Times New Roman"/>
-          <w:b/>
-          <w:bCs/>
-          <w:kern w:val="0"/>
-          <w:sz w:val="24"/>
-          <w:szCs w:val="24"/>
-          <w14:ligatures w14:val="none"/>
-        </w:rPr>
-        <w:t>Script</w:t>
-      </w:r>
-      <w:r>
-        <w:rPr>
-          <w:rFonts w:ascii="Times New Roman" w:eastAsia="Times New Roman" w:hAnsi="Times New Roman" w:cs="Times New Roman"/>
-          <w:kern w:val="0"/>
-          <w:sz w:val="24"/>
-          <w:szCs w:val="24"/>
-          <w14:ligatures w14:val="none"/>
-        </w:rPr>
-        <w:t xml:space="preserve">: </w:t>
-      </w:r>
-      <w:r>
-        <w:rPr>
-          <w:rFonts w:ascii="Courier New" w:eastAsia="Times New Roman" w:hAnsi="Courier New" w:cs="Courier New"/>
-          <w:kern w:val="0"/>
-          <w:sz w:val="20"/>
-          <w:szCs w:val="20"/>
-          <w14:ligatures w14:val="none"/>
-        </w:rPr>
-        <w:t>score_wallets.py</w:t>
-      </w:r>
-    </w:p>
-    <w:p>
-      <w:pPr>
-        <w:numPr>
-          <w:ilvl w:val="1"/>
-          <w:numId w:val="15"/>
-        </w:numPr>
-        <w:spacing w:before="100" w:beforeAutospacing="1" w:after="100" w:afterAutospacing="1" w:line="240" w:lineRule="auto"/>
-        <w:rPr>
-          <w:rFonts w:ascii="Times New Roman" w:eastAsia="Times New Roman" w:hAnsi="Times New Roman" w:cs="Times New Roman"/>
-          <w:kern w:val="0"/>
-          <w:sz w:val="24"/>
-          <w:szCs w:val="24"/>
-          <w14:ligatures w14:val="none"/>
-        </w:rPr>
-      </w:pPr>
-      <w:r>
-        <w:rPr>
-          <w:rFonts w:ascii="Times New Roman" w:eastAsia="Times New Roman" w:hAnsi="Times New Roman" w:cs="Times New Roman"/>
-          <w:kern w:val="0"/>
-          <w:sz w:val="24"/>
-          <w:szCs w:val="24"/>
-          <w14:ligatures w14:val="none"/>
-        </w:rPr>
-        <w:t>Assign weighted scores based on criteria:</w:t>
-      </w:r>
-    </w:p>
-    <w:p>
-      <w:pPr>
-        <w:numPr>
-          <w:ilvl w:val="2"/>
-          <w:numId w:val="15"/>
-        </w:numPr>
-        <w:spacing w:before="100" w:beforeAutospacing="1" w:after="100" w:afterAutospacing="1" w:line="240" w:lineRule="auto"/>
-        <w:rPr>
-          <w:rFonts w:ascii="Times New Roman" w:eastAsia="Times New Roman" w:hAnsi="Times New Roman" w:cs="Times New Roman"/>
-          <w:kern w:val="0"/>
-          <w:sz w:val="24"/>
-          <w:szCs w:val="24"/>
-          <w14:ligatures w14:val="none"/>
-        </w:rPr>
-      </w:pPr>
-      <w:r>
-        <w:rPr>
-          <w:rFonts w:ascii="Times New Roman" w:eastAsia="Times New Roman" w:hAnsi="Times New Roman" w:cs="Times New Roman"/>
-          <w:kern w:val="0"/>
-          <w:sz w:val="24"/>
-          <w:szCs w:val="24"/>
-          <w14:ligatures w14:val="none"/>
-        </w:rPr>
-        <w:t>Holding duration.</w:t>
-      </w:r>
-    </w:p>
-    <w:p>
-      <w:pPr>
-        <w:numPr>
-          <w:ilvl w:val="2"/>
-          <w:numId w:val="15"/>
-        </w:numPr>
-        <w:spacing w:before="100" w:beforeAutospacing="1" w:after="100" w:afterAutospacing="1" w:line="240" w:lineRule="auto"/>
-        <w:rPr>
-          <w:rFonts w:ascii="Times New Roman" w:eastAsia="Times New Roman" w:hAnsi="Times New Roman" w:cs="Times New Roman"/>
-          <w:kern w:val="0"/>
-          <w:sz w:val="24"/>
-          <w:szCs w:val="24"/>
-          <w14:ligatures w14:val="none"/>
-        </w:rPr>
-      </w:pPr>
-      <w:r>
-        <w:rPr>
-          <w:rFonts w:ascii="Times New Roman" w:eastAsia="Times New Roman" w:hAnsi="Times New Roman" w:cs="Times New Roman"/>
-          <w:kern w:val="0"/>
-          <w:sz w:val="24"/>
-          <w:szCs w:val="24"/>
-          <w14:ligatures w14:val="none"/>
-        </w:rPr>
-        <w:t>Balance stability.</w:t>
-      </w:r>
-    </w:p>
-    <w:p>
-      <w:pPr>
-        <w:numPr>
-          <w:ilvl w:val="2"/>
-          <w:numId w:val="15"/>
-        </w:numPr>
-        <w:spacing w:before="100" w:beforeAutospacing="1" w:after="100" w:afterAutospacing="1" w:line="240" w:lineRule="auto"/>
-        <w:rPr>
-          <w:rFonts w:ascii="Times New Roman" w:eastAsia="Times New Roman" w:hAnsi="Times New Roman" w:cs="Times New Roman"/>
-          <w:kern w:val="0"/>
-          <w:sz w:val="24"/>
-          <w:szCs w:val="24"/>
-          <w14:ligatures w14:val="none"/>
-        </w:rPr>
-      </w:pPr>
-      <w:r>
-        <w:rPr>
-          <w:rFonts w:ascii="Times New Roman" w:eastAsia="Times New Roman" w:hAnsi="Times New Roman" w:cs="Times New Roman"/>
-          <w:kern w:val="0"/>
-          <w:sz w:val="24"/>
-          <w:szCs w:val="24"/>
-          <w14:ligatures w14:val="none"/>
-        </w:rPr>
-        <w:t>Other dynamic metrics.</w:t>
-      </w:r>
-    </w:p>
-    <w:p>
-      <w:pPr>
-        <w:numPr>
-          <w:ilvl w:val="1"/>
-          <w:numId w:val="15"/>
-        </w:numPr>
-        <w:spacing w:before="100" w:beforeAutospacing="1" w:after="100" w:afterAutospacing="1" w:line="240" w:lineRule="auto"/>
-        <w:rPr>
-          <w:rFonts w:ascii="Times New Roman" w:eastAsia="Times New Roman" w:hAnsi="Times New Roman" w:cs="Times New Roman"/>
-          <w:kern w:val="0"/>
-          <w:sz w:val="24"/>
-          <w:szCs w:val="24"/>
-          <w14:ligatures w14:val="none"/>
-        </w:rPr>
-      </w:pPr>
-      <w:r>
-        <w:rPr>
-          <w:rFonts w:ascii="Times New Roman" w:eastAsia="Times New Roman" w:hAnsi="Times New Roman" w:cs="Times New Roman"/>
-          <w:kern w:val="0"/>
-          <w:sz w:val="24"/>
-          <w:szCs w:val="24"/>
-          <w14:ligatures w14:val="none"/>
-        </w:rPr>
-        <w:t>Store wallet scores in the middleware database.</w:t>
-      </w:r>
-    </w:p>
-    <w:p>
-      <w:pPr>
-        <w:numPr>
-          <w:ilvl w:val="0"/>
-          <w:numId w:val="15"/>
-        </w:numPr>
-        <w:spacing w:before="100" w:beforeAutospacing="1" w:after="100" w:afterAutospacing="1" w:line="240" w:lineRule="auto"/>
-        <w:rPr>
-          <w:rFonts w:ascii="Times New Roman" w:eastAsia="Times New Roman" w:hAnsi="Times New Roman" w:cs="Times New Roman"/>
-          <w:kern w:val="0"/>
-          <w:sz w:val="24"/>
-          <w:szCs w:val="24"/>
-          <w14:ligatures w14:val="none"/>
-        </w:rPr>
-      </w:pPr>
-      <w:r>
-        <w:rPr>
-          <w:rFonts w:ascii="Times New Roman" w:eastAsia="Times New Roman" w:hAnsi="Times New Roman" w:cs="Times New Roman"/>
-          <w:b/>
-          <w:bCs/>
-          <w:kern w:val="0"/>
-          <w:sz w:val="24"/>
-          <w:szCs w:val="24"/>
-          <w14:ligatures w14:val="none"/>
-        </w:rPr>
-        <w:t>Select Wallets Using Chainlink VRF (On-Chain)</w:t>
-      </w:r>
-    </w:p>
-    <w:p>
-      <w:pPr>
-        <w:numPr>
-          <w:ilvl w:val="1"/>
-          <w:numId w:val="15"/>
-        </w:numPr>
-        <w:spacing w:before="100" w:beforeAutospacing="1" w:after="100" w:afterAutospacing="1" w:line="240" w:lineRule="auto"/>
-        <w:rPr>
-          <w:rFonts w:ascii="Times New Roman" w:eastAsia="Times New Roman" w:hAnsi="Times New Roman" w:cs="Times New Roman"/>
-          <w:kern w:val="0"/>
-          <w:sz w:val="24"/>
-          <w:szCs w:val="24"/>
-          <w14:ligatures w14:val="none"/>
-        </w:rPr>
-      </w:pPr>
-      <w:r>
-        <w:rPr>
-          <w:rFonts w:ascii="Times New Roman" w:eastAsia="Times New Roman" w:hAnsi="Times New Roman" w:cs="Times New Roman"/>
-          <w:b/>
-          <w:bCs/>
-          <w:kern w:val="0"/>
-          <w:sz w:val="24"/>
-          <w:szCs w:val="24"/>
-          <w14:ligatures w14:val="none"/>
-        </w:rPr>
-        <w:t>Script</w:t>
-      </w:r>
-      <w:r>
-        <w:rPr>
-          <w:rFonts w:ascii="Times New Roman" w:eastAsia="Times New Roman" w:hAnsi="Times New Roman" w:cs="Times New Roman"/>
-          <w:kern w:val="0"/>
-          <w:sz w:val="24"/>
-          <w:szCs w:val="24"/>
-          <w14:ligatures w14:val="none"/>
-        </w:rPr>
-        <w:t xml:space="preserve">: </w:t>
-      </w:r>
-      <w:r>
-        <w:rPr>
-          <w:rFonts w:ascii="Courier New" w:eastAsia="Times New Roman" w:hAnsi="Courier New" w:cs="Courier New"/>
-          <w:kern w:val="0"/>
-          <w:sz w:val="20"/>
-          <w:szCs w:val="20"/>
-          <w14:ligatures w14:val="none"/>
-        </w:rPr>
-        <w:t>call_chainlink_vrf.py</w:t>
-      </w:r>
-    </w:p>
-    <w:p>
-      <w:pPr>
-        <w:numPr>
-          <w:ilvl w:val="1"/>
-          <w:numId w:val="15"/>
-        </w:numPr>
-        <w:spacing w:before="100" w:beforeAutospacing="1" w:after="100" w:afterAutospacing="1" w:line="240" w:lineRule="auto"/>
-        <w:rPr>
-          <w:rFonts w:ascii="Times New Roman" w:eastAsia="Times New Roman" w:hAnsi="Times New Roman" w:cs="Times New Roman"/>
-          <w:kern w:val="0"/>
-          <w:sz w:val="24"/>
-          <w:szCs w:val="24"/>
-          <w14:ligatures w14:val="none"/>
-        </w:rPr>
-      </w:pPr>
-      <w:r>
-        <w:rPr>
-          <w:rFonts w:ascii="Times New Roman" w:eastAsia="Times New Roman" w:hAnsi="Times New Roman" w:cs="Times New Roman"/>
-          <w:kern w:val="0"/>
-          <w:sz w:val="24"/>
-          <w:szCs w:val="24"/>
-          <w14:ligatures w14:val="none"/>
-        </w:rPr>
-        <w:t>Randomly select 10% of eligible wallets (max 1,000).</w:t>
-      </w:r>
-    </w:p>
-    <w:p>
-      <w:pPr>
-        <w:numPr>
-          <w:ilvl w:val="1"/>
-          <w:numId w:val="15"/>
-        </w:numPr>
-        <w:spacing w:before="100" w:beforeAutospacing="1" w:after="100" w:afterAutospacing="1" w:line="240" w:lineRule="auto"/>
-        <w:rPr>
-          <w:rFonts w:ascii="Times New Roman" w:eastAsia="Times New Roman" w:hAnsi="Times New Roman" w:cs="Times New Roman"/>
-          <w:kern w:val="0"/>
-          <w:sz w:val="24"/>
-          <w:szCs w:val="24"/>
-          <w14:ligatures w14:val="none"/>
-        </w:rPr>
-      </w:pPr>
-      <w:r>
-        <w:rPr>
-          <w:rFonts w:ascii="Times New Roman" w:eastAsia="Times New Roman" w:hAnsi="Times New Roman" w:cs="Times New Roman"/>
-          <w:kern w:val="0"/>
-          <w:sz w:val="24"/>
-          <w:szCs w:val="24"/>
-          <w14:ligatures w14:val="none"/>
-        </w:rPr>
-        <w:t>Use Chainlink VRF for randomness verification.</w:t>
-      </w:r>
-    </w:p>
-    <w:p>
-      <w:pPr>
-        <w:numPr>
-          <w:ilvl w:val="0"/>
-          <w:numId w:val="15"/>
-        </w:numPr>
-        <w:spacing w:before="100" w:beforeAutospacing="1" w:after="100" w:afterAutospacing="1" w:line="240" w:lineRule="auto"/>
-        <w:rPr>
-          <w:rFonts w:ascii="Times New Roman" w:eastAsia="Times New Roman" w:hAnsi="Times New Roman" w:cs="Times New Roman"/>
-          <w:kern w:val="0"/>
-          <w:sz w:val="24"/>
-          <w:szCs w:val="24"/>
-          <w14:ligatures w14:val="none"/>
-        </w:rPr>
-      </w:pPr>
-      <w:r>
-        <w:rPr>
-          <w:rFonts w:ascii="Times New Roman" w:eastAsia="Times New Roman" w:hAnsi="Times New Roman" w:cs="Times New Roman"/>
-          <w:b/>
-          <w:bCs/>
-          <w:kern w:val="0"/>
-          <w:sz w:val="24"/>
-          <w:szCs w:val="24"/>
-          <w14:ligatures w14:val="none"/>
-        </w:rPr>
-        <w:t>Execute Daily Operations (On-Chain)</w:t>
-      </w:r>
-    </w:p>
-    <w:p>
-      <w:pPr>
-        <w:numPr>
-          <w:ilvl w:val="1"/>
-          <w:numId w:val="15"/>
-        </w:numPr>
-        <w:spacing w:before="100" w:beforeAutospacing="1" w:after="100" w:afterAutospacing="1" w:line="240" w:lineRule="auto"/>
-        <w:rPr>
-          <w:rFonts w:ascii="Times New Roman" w:eastAsia="Times New Roman" w:hAnsi="Times New Roman" w:cs="Times New Roman"/>
-          <w:kern w:val="0"/>
-          <w:sz w:val="24"/>
-          <w:szCs w:val="24"/>
-          <w14:ligatures w14:val="none"/>
-        </w:rPr>
-      </w:pPr>
-      <w:r>
-        <w:rPr>
-          <w:rFonts w:ascii="Times New Roman" w:eastAsia="Times New Roman" w:hAnsi="Times New Roman" w:cs="Times New Roman"/>
-          <w:b/>
-          <w:bCs/>
-          <w:kern w:val="0"/>
-          <w:sz w:val="24"/>
-          <w:szCs w:val="24"/>
-          <w14:ligatures w14:val="none"/>
-        </w:rPr>
-        <w:t>Script</w:t>
-      </w:r>
-      <w:r>
-        <w:rPr>
-          <w:rFonts w:ascii="Times New Roman" w:eastAsia="Times New Roman" w:hAnsi="Times New Roman" w:cs="Times New Roman"/>
-          <w:kern w:val="0"/>
-          <w:sz w:val="24"/>
-          <w:szCs w:val="24"/>
-          <w14:ligatures w14:val="none"/>
-        </w:rPr>
-        <w:t xml:space="preserve">: </w:t>
-      </w:r>
-      <w:r>
-        <w:rPr>
-          <w:rFonts w:ascii="Courier New" w:eastAsia="Times New Roman" w:hAnsi="Courier New" w:cs="Courier New"/>
-          <w:kern w:val="0"/>
-          <w:sz w:val="20"/>
-          <w:szCs w:val="20"/>
-          <w14:ligatures w14:val="none"/>
-        </w:rPr>
-        <w:t>export_selected_wallets.py</w:t>
-      </w:r>
-    </w:p>
-    <w:p>
-      <w:pPr>
-        <w:numPr>
-          <w:ilvl w:val="1"/>
-          <w:numId w:val="15"/>
-        </w:numPr>
-        <w:spacing w:before="100" w:beforeAutospacing="1" w:after="100" w:afterAutospacing="1" w:line="240" w:lineRule="auto"/>
-        <w:rPr>
-          <w:rFonts w:ascii="Times New Roman" w:eastAsia="Times New Roman" w:hAnsi="Times New Roman" w:cs="Times New Roman"/>
-          <w:kern w:val="0"/>
-          <w:sz w:val="24"/>
-          <w:szCs w:val="24"/>
-          <w14:ligatures w14:val="none"/>
-        </w:rPr>
-      </w:pPr>
-      <w:r>
-        <w:rPr>
-          <w:rFonts w:ascii="Times New Roman" w:eastAsia="Times New Roman" w:hAnsi="Times New Roman" w:cs="Times New Roman"/>
-          <w:kern w:val="0"/>
-          <w:sz w:val="24"/>
-          <w:szCs w:val="24"/>
-          <w14:ligatures w14:val="none"/>
-        </w:rPr>
-        <w:t>On Reward Days:</w:t>
-      </w:r>
-    </w:p>
-    <w:p>
-      <w:pPr>
-        <w:numPr>
-          <w:ilvl w:val="2"/>
-          <w:numId w:val="15"/>
-        </w:numPr>
-        <w:spacing w:before="100" w:beforeAutospacing="1" w:after="100" w:afterAutospacing="1" w:line="240" w:lineRule="auto"/>
-        <w:rPr>
-          <w:rFonts w:ascii="Times New Roman" w:eastAsia="Times New Roman" w:hAnsi="Times New Roman" w:cs="Times New Roman"/>
-          <w:kern w:val="0"/>
-          <w:sz w:val="24"/>
-          <w:szCs w:val="24"/>
-          <w14:ligatures w14:val="none"/>
-        </w:rPr>
-      </w:pPr>
-      <w:r>
-        <w:rPr>
-          <w:rFonts w:ascii="Times New Roman" w:eastAsia="Times New Roman" w:hAnsi="Times New Roman" w:cs="Times New Roman"/>
-          <w:kern w:val="0"/>
-          <w:sz w:val="24"/>
-          <w:szCs w:val="24"/>
-          <w14:ligatures w14:val="none"/>
-        </w:rPr>
-        <w:t>Distribute 1% of the reward wallet to selected wallets.</w:t>
-      </w:r>
-    </w:p>
-    <w:p>
-      <w:pPr>
-        <w:numPr>
-          <w:ilvl w:val="2"/>
-          <w:numId w:val="15"/>
-        </w:numPr>
-        <w:spacing w:before="100" w:beforeAutospacing="1" w:after="100" w:afterAutospacing="1" w:line="240" w:lineRule="auto"/>
-        <w:rPr>
-          <w:rFonts w:ascii="Times New Roman" w:eastAsia="Times New Roman" w:hAnsi="Times New Roman" w:cs="Times New Roman"/>
-          <w:kern w:val="0"/>
-          <w:sz w:val="24"/>
-          <w:szCs w:val="24"/>
-          <w14:ligatures w14:val="none"/>
-        </w:rPr>
-      </w:pPr>
-      <w:r>
-        <w:rPr>
-          <w:rFonts w:ascii="Times New Roman" w:eastAsia="Times New Roman" w:hAnsi="Times New Roman" w:cs="Times New Roman"/>
-          <w:kern w:val="0"/>
-          <w:sz w:val="24"/>
-          <w:szCs w:val="24"/>
-          <w14:ligatures w14:val="none"/>
-        </w:rPr>
-        <w:t>Log transactions for transparency.</w:t>
-      </w:r>
-    </w:p>
-    <w:p>
-      <w:pPr>
-        <w:numPr>
-          <w:ilvl w:val="1"/>
-          <w:numId w:val="15"/>
-        </w:numPr>
-        <w:spacing w:before="100" w:beforeAutospacing="1" w:after="100" w:afterAutospacing="1" w:line="240" w:lineRule="auto"/>
-        <w:rPr>
-          <w:rFonts w:ascii="Times New Roman" w:eastAsia="Times New Roman" w:hAnsi="Times New Roman" w:cs="Times New Roman"/>
-          <w:kern w:val="0"/>
-          <w:sz w:val="24"/>
-          <w:szCs w:val="24"/>
-          <w14:ligatures w14:val="none"/>
-        </w:rPr>
-      </w:pPr>
-      <w:r>
-        <w:rPr>
-          <w:rFonts w:ascii="Times New Roman" w:eastAsia="Times New Roman" w:hAnsi="Times New Roman" w:cs="Times New Roman"/>
-          <w:kern w:val="0"/>
-          <w:sz w:val="24"/>
-          <w:szCs w:val="24"/>
-          <w14:ligatures w14:val="none"/>
-        </w:rPr>
-        <w:t>On Burn Days:</w:t>
-      </w:r>
-    </w:p>
-    <w:p>
-      <w:pPr>
-        <w:numPr>
-          <w:ilvl w:val="2"/>
-          <w:numId w:val="15"/>
-        </w:numPr>
-        <w:spacing w:before="100" w:beforeAutospacing="1" w:after="100" w:afterAutospacing="1" w:line="240" w:lineRule="auto"/>
-        <w:rPr>
-          <w:rFonts w:ascii="Times New Roman" w:eastAsia="Times New Roman" w:hAnsi="Times New Roman" w:cs="Times New Roman"/>
-          <w:kern w:val="0"/>
-          <w:sz w:val="24"/>
-          <w:szCs w:val="24"/>
-          <w14:ligatures w14:val="none"/>
-        </w:rPr>
-      </w:pPr>
-      <w:r>
-        <w:rPr>
-          <w:rFonts w:ascii="Times New Roman" w:eastAsia="Times New Roman" w:hAnsi="Times New Roman" w:cs="Times New Roman"/>
-          <w:kern w:val="0"/>
-          <w:sz w:val="24"/>
-          <w:szCs w:val="24"/>
-          <w14:ligatures w14:val="none"/>
-        </w:rPr>
-        <w:t>Execute token burns (1% of the reward wallet).</w:t>
-      </w:r>
-    </w:p>
-    <w:p>
-      <w:pPr>
-        <w:numPr>
-          <w:ilvl w:val="0"/>
-          <w:numId w:val="15"/>
-        </w:numPr>
-        <w:spacing w:before="100" w:beforeAutospacing="1" w:after="100" w:afterAutospacing="1" w:line="240" w:lineRule="auto"/>
-        <w:rPr>
-          <w:rFonts w:ascii="Times New Roman" w:eastAsia="Times New Roman" w:hAnsi="Times New Roman" w:cs="Times New Roman"/>
-          <w:kern w:val="0"/>
-          <w:sz w:val="24"/>
-          <w:szCs w:val="24"/>
-          <w14:ligatures w14:val="none"/>
-        </w:rPr>
-      </w:pPr>
-      <w:r>
-        <w:rPr>
-          <w:rFonts w:ascii="Times New Roman" w:eastAsia="Times New Roman" w:hAnsi="Times New Roman" w:cs="Times New Roman"/>
-          <w:b/>
-          <w:bCs/>
-          <w:kern w:val="0"/>
-          <w:sz w:val="24"/>
-          <w:szCs w:val="24"/>
-          <w14:ligatures w14:val="none"/>
-        </w:rPr>
-        <w:t>Post-Execution Updates (Off-Chain)</w:t>
-      </w:r>
-    </w:p>
-    <w:p>
-      <w:pPr>
-        <w:numPr>
-          <w:ilvl w:val="1"/>
-          <w:numId w:val="15"/>
-        </w:numPr>
-        <w:spacing w:before="100" w:beforeAutospacing="1" w:after="100" w:afterAutospacing="1" w:line="240" w:lineRule="auto"/>
-        <w:rPr>
-          <w:rFonts w:ascii="Times New Roman" w:eastAsia="Times New Roman" w:hAnsi="Times New Roman" w:cs="Times New Roman"/>
-          <w:kern w:val="0"/>
-          <w:sz w:val="24"/>
-          <w:szCs w:val="24"/>
-          <w14:ligatures w14:val="none"/>
-        </w:rPr>
-      </w:pPr>
-      <w:r>
-        <w:rPr>
-          <w:rFonts w:ascii="Times New Roman" w:eastAsia="Times New Roman" w:hAnsi="Times New Roman" w:cs="Times New Roman"/>
-          <w:kern w:val="0"/>
-          <w:sz w:val="24"/>
-          <w:szCs w:val="24"/>
-          <w14:ligatures w14:val="none"/>
-        </w:rPr>
-        <w:t>Update middleware database to reflect new balances and cooldown flags.</w:t>
-      </w:r>
-    </w:p>
-    <w:p>
-      <w:pPr>
-        <w:numPr>
-          <w:ilvl w:val="1"/>
-          <w:numId w:val="15"/>
-        </w:numPr>
-        <w:spacing w:before="100" w:beforeAutospacing="1" w:after="100" w:afterAutospacing="1" w:line="240" w:lineRule="auto"/>
-        <w:rPr>
-          <w:rFonts w:ascii="Times New Roman" w:eastAsia="Times New Roman" w:hAnsi="Times New Roman" w:cs="Times New Roman"/>
-          <w:kern w:val="0"/>
-          <w:sz w:val="24"/>
-          <w:szCs w:val="24"/>
-          <w14:ligatures w14:val="none"/>
-        </w:rPr>
-      </w:pPr>
-      <w:r>
-        <w:rPr>
-          <w:rFonts w:ascii="Times New Roman" w:eastAsia="Times New Roman" w:hAnsi="Times New Roman" w:cs="Times New Roman"/>
-          <w:kern w:val="0"/>
-          <w:sz w:val="24"/>
-          <w:szCs w:val="24"/>
-          <w14:ligatures w14:val="none"/>
-        </w:rPr>
-        <w:t>Notify holders via Telegram/Discord bots of rewards, cooldowns, or updates.</w:t>
-      </w:r>
-    </w:p>
-    <w:p>
-      <w:pPr>
-        <w:spacing w:after="0" w:line="240" w:lineRule="auto"/>
-        <w:rPr>
-          <w:rFonts w:ascii="Times New Roman" w:eastAsia="Times New Roman" w:hAnsi="Times New Roman" w:cs="Times New Roman"/>
-          <w:kern w:val="0"/>
-          <w:sz w:val="24"/>
-          <w:szCs w:val="24"/>
-          <w14:ligatures w14:val="none"/>
-        </w:rPr>
-      </w:pPr>
-      <w:r>
-        <w:rPr>
-          <w:rFonts w:ascii="Times New Roman" w:eastAsia="Times New Roman" w:hAnsi="Times New Roman" w:cs="Times New Roman"/>
-          <w:kern w:val="0"/>
-          <w:sz w:val="24"/>
-          <w:szCs w:val="24"/>
-          <w14:ligatures w14:val="none"/>
-        </w:rPr>
+        <w:t>──</w:t>
+      </w:r>
+      <w:r>
+        <w:t xml:space="preserve"> README.md             # Documentation</w:t>
+      </w:r>
+    </w:p>
+    <w:p>
+      <w:r>
+        <w:t>```</w:t>
+      </w:r>
+    </w:p>
+    <w:p/>
+    <w:p>
+      <w:r>
+        <w:t>---</w:t>
+      </w:r>
+    </w:p>
+    <w:p/>
+    <w:p>
+      <w:r>
+        <w:t>## **Testing and Debugging**</w:t>
+      </w:r>
+    </w:p>
+    <w:p/>
+    <w:p>
+      <w:r>
+        <w:t>### **1. Unit Tests**</w:t>
+      </w:r>
+    </w:p>
+    <w:p>
+      <w:r>
+        <w:t>Run unit tests to validate individual scripts:</w:t>
+      </w:r>
+    </w:p>
+    <w:p>
+      <w:r>
+        <w:t>```bash</w:t>
+      </w:r>
+    </w:p>
+    <w:p>
+      <w:r>
+        <w:t xml:space="preserve">python3 -m </w:t>
+      </w:r>
+      <w:proofErr w:type="spellStart"/>
+      <w:r>
+        <w:t>unittest</w:t>
+      </w:r>
+      <w:proofErr w:type="spellEnd"/>
+      <w:r>
+        <w:t xml:space="preserve"> discover tests/</w:t>
+      </w:r>
+    </w:p>
+    <w:p>
+      <w:r>
+        <w:t>```</w:t>
+      </w:r>
+    </w:p>
+    <w:p/>
+    <w:p>
+      <w:r>
+        <w:t>### **2. Debug Logs**</w:t>
+      </w:r>
+    </w:p>
+    <w:p>
+      <w:r>
+        <w:t>Check the `logs/` directory for detailed error messages and execution summaries.</w:t>
+      </w:r>
+    </w:p>
+    <w:p/>
+    <w:p>
+      <w:r>
+        <w:t>---</w:t>
+      </w:r>
+    </w:p>
+    <w:p/>
+    <w:p>
+      <w:r>
+        <w:t>## **Next Steps**</w:t>
+      </w:r>
+    </w:p>
+    <w:p>
+      <w:r>
+        <w:t>1. **Middleware Optimization**: Further streamline incremental updates.</w:t>
+      </w:r>
+    </w:p>
+    <w:p>
+      <w:r>
+        <w:t>2. **Integration Testing**: Ensure seamless interaction between scripts.</w:t>
+      </w:r>
+    </w:p>
+    <w:p>
+      <w:r>
+        <w:t>3. **AI Logic Integration**: Incorporate AI-driven enhancements for scoring and decision-making.</w:t>
+      </w:r>
+    </w:p>
+    <w:p/>
+    <w:p>
+      <w:r>
+        <w:t>---</w:t>
+      </w:r>
+    </w:p>
+    <w:p/>
+    <w:p>
+      <w:r>
         <w:lastRenderedPageBreak/>
-        <w:pict w14:anchorId="401612F0">
-          <v:rect id="_x0000_i1040" style="width:0;height:1.5pt" o:hralign="center" o:hrstd="t" o:hr="t" fillcolor="#a0a0a0" stroked="f"/>
-        </w:pict>
-      </w:r>
-    </w:p>
-    <w:p>
-      <w:pPr>
-        <w:spacing w:before="100" w:beforeAutospacing="1" w:after="100" w:afterAutospacing="1" w:line="240" w:lineRule="auto"/>
-        <w:outlineLvl w:val="1"/>
-        <w:rPr>
-          <w:rFonts w:ascii="Times New Roman" w:eastAsia="Times New Roman" w:hAnsi="Times New Roman" w:cs="Times New Roman"/>
-          <w:b/>
-          <w:bCs/>
-          <w:kern w:val="0"/>
-          <w:sz w:val="36"/>
-          <w:szCs w:val="36"/>
-          <w14:ligatures w14:val="none"/>
-        </w:rPr>
-      </w:pPr>
-      <w:r>
-        <w:rPr>
-          <w:rFonts w:ascii="Times New Roman" w:eastAsia="Times New Roman" w:hAnsi="Times New Roman" w:cs="Times New Roman"/>
-          <w:b/>
-          <w:bCs/>
-          <w:kern w:val="0"/>
-          <w:sz w:val="36"/>
-          <w:szCs w:val="36"/>
-          <w14:ligatures w14:val="none"/>
-        </w:rPr>
-        <w:t>Script Descriptions</w:t>
-      </w:r>
-    </w:p>
-    <w:p>
-      <w:pPr>
-        <w:numPr>
-          <w:ilvl w:val="0"/>
-          <w:numId w:val="16"/>
-        </w:numPr>
-        <w:spacing w:before="100" w:beforeAutospacing="1" w:after="100" w:afterAutospacing="1" w:line="240" w:lineRule="auto"/>
-        <w:rPr>
-          <w:rFonts w:ascii="Times New Roman" w:eastAsia="Times New Roman" w:hAnsi="Times New Roman" w:cs="Times New Roman"/>
-          <w:kern w:val="0"/>
-          <w:sz w:val="24"/>
-          <w:szCs w:val="24"/>
-          <w14:ligatures w14:val="none"/>
-        </w:rPr>
-      </w:pPr>
-      <w:r>
-        <w:rPr>
-          <w:rFonts w:ascii="Courier New" w:eastAsia="Times New Roman" w:hAnsi="Courier New" w:cs="Courier New"/>
-          <w:b/>
-          <w:bCs/>
-          <w:kern w:val="0"/>
-          <w:sz w:val="20"/>
-          <w:szCs w:val="20"/>
-          <w14:ligatures w14:val="none"/>
-        </w:rPr>
-        <w:t>fetch_wallet_data.py</w:t>
-      </w:r>
-    </w:p>
-    <w:p>
-      <w:pPr>
-        <w:numPr>
-          <w:ilvl w:val="1"/>
-          <w:numId w:val="16"/>
-        </w:numPr>
-        <w:spacing w:before="100" w:beforeAutospacing="1" w:after="100" w:afterAutospacing="1" w:line="240" w:lineRule="auto"/>
-        <w:rPr>
-          <w:rFonts w:ascii="Times New Roman" w:eastAsia="Times New Roman" w:hAnsi="Times New Roman" w:cs="Times New Roman"/>
-          <w:kern w:val="0"/>
-          <w:sz w:val="24"/>
-          <w:szCs w:val="24"/>
-          <w14:ligatures w14:val="none"/>
-        </w:rPr>
-      </w:pPr>
-      <w:r>
-        <w:rPr>
-          <w:rFonts w:ascii="Times New Roman" w:eastAsia="Times New Roman" w:hAnsi="Times New Roman" w:cs="Times New Roman"/>
-          <w:kern w:val="0"/>
-          <w:sz w:val="24"/>
-          <w:szCs w:val="24"/>
-          <w14:ligatures w14:val="none"/>
-        </w:rPr>
-        <w:t>Purpose: Fetch wallet data from the blockchain with incremental updates.</w:t>
-      </w:r>
-    </w:p>
-    <w:p>
-      <w:pPr>
-        <w:numPr>
-          <w:ilvl w:val="1"/>
-          <w:numId w:val="16"/>
-        </w:numPr>
-        <w:spacing w:before="100" w:beforeAutospacing="1" w:after="100" w:afterAutospacing="1" w:line="240" w:lineRule="auto"/>
-        <w:rPr>
-          <w:rFonts w:ascii="Times New Roman" w:eastAsia="Times New Roman" w:hAnsi="Times New Roman" w:cs="Times New Roman"/>
-          <w:kern w:val="0"/>
-          <w:sz w:val="24"/>
-          <w:szCs w:val="24"/>
-          <w14:ligatures w14:val="none"/>
-        </w:rPr>
-      </w:pPr>
-      <w:r>
-        <w:rPr>
-          <w:rFonts w:ascii="Times New Roman" w:eastAsia="Times New Roman" w:hAnsi="Times New Roman" w:cs="Times New Roman"/>
-          <w:kern w:val="0"/>
-          <w:sz w:val="24"/>
-          <w:szCs w:val="24"/>
-          <w14:ligatures w14:val="none"/>
-        </w:rPr>
-        <w:t>Key Features: Reduces overhead by only updating modified or new wallet data.</w:t>
-      </w:r>
-    </w:p>
-    <w:p>
-      <w:pPr>
-        <w:numPr>
-          <w:ilvl w:val="0"/>
-          <w:numId w:val="16"/>
-        </w:numPr>
-        <w:spacing w:before="100" w:beforeAutospacing="1" w:after="100" w:afterAutospacing="1" w:line="240" w:lineRule="auto"/>
-        <w:rPr>
-          <w:rFonts w:ascii="Times New Roman" w:eastAsia="Times New Roman" w:hAnsi="Times New Roman" w:cs="Times New Roman"/>
-          <w:kern w:val="0"/>
-          <w:sz w:val="24"/>
-          <w:szCs w:val="24"/>
-          <w14:ligatures w14:val="none"/>
-        </w:rPr>
-      </w:pPr>
-      <w:r>
-        <w:rPr>
-          <w:rFonts w:ascii="Courier New" w:eastAsia="Times New Roman" w:hAnsi="Courier New" w:cs="Courier New"/>
-          <w:b/>
-          <w:bCs/>
-          <w:kern w:val="0"/>
-          <w:sz w:val="20"/>
-          <w:szCs w:val="20"/>
-          <w14:ligatures w14:val="none"/>
-        </w:rPr>
-        <w:t>filter_eligible_wallets.py</w:t>
-      </w:r>
-    </w:p>
-    <w:p>
-      <w:pPr>
-        <w:numPr>
-          <w:ilvl w:val="1"/>
-          <w:numId w:val="16"/>
-        </w:numPr>
-        <w:spacing w:before="100" w:beforeAutospacing="1" w:after="100" w:afterAutospacing="1" w:line="240" w:lineRule="auto"/>
-        <w:rPr>
-          <w:rFonts w:ascii="Times New Roman" w:eastAsia="Times New Roman" w:hAnsi="Times New Roman" w:cs="Times New Roman"/>
-          <w:kern w:val="0"/>
-          <w:sz w:val="24"/>
-          <w:szCs w:val="24"/>
-          <w14:ligatures w14:val="none"/>
-        </w:rPr>
-      </w:pPr>
-      <w:r>
-        <w:rPr>
-          <w:rFonts w:ascii="Times New Roman" w:eastAsia="Times New Roman" w:hAnsi="Times New Roman" w:cs="Times New Roman"/>
-          <w:kern w:val="0"/>
-          <w:sz w:val="24"/>
-          <w:szCs w:val="24"/>
-          <w14:ligatures w14:val="none"/>
-        </w:rPr>
-        <w:t>Purpose: Apply eligibility filters to wallet data.</w:t>
-      </w:r>
-    </w:p>
-    <w:p>
-      <w:pPr>
-        <w:numPr>
-          <w:ilvl w:val="1"/>
-          <w:numId w:val="16"/>
-        </w:numPr>
-        <w:spacing w:before="100" w:beforeAutospacing="1" w:after="100" w:afterAutospacing="1" w:line="240" w:lineRule="auto"/>
-        <w:rPr>
-          <w:rFonts w:ascii="Times New Roman" w:eastAsia="Times New Roman" w:hAnsi="Times New Roman" w:cs="Times New Roman"/>
-          <w:kern w:val="0"/>
-          <w:sz w:val="24"/>
-          <w:szCs w:val="24"/>
-          <w14:ligatures w14:val="none"/>
-        </w:rPr>
-      </w:pPr>
-      <w:r>
-        <w:rPr>
-          <w:rFonts w:ascii="Times New Roman" w:eastAsia="Times New Roman" w:hAnsi="Times New Roman" w:cs="Times New Roman"/>
-          <w:kern w:val="0"/>
-          <w:sz w:val="24"/>
-          <w:szCs w:val="24"/>
-          <w14:ligatures w14:val="none"/>
-        </w:rPr>
-        <w:t>Filters: Minimum balance, cooldown flags, blacklist exclusion.</w:t>
-      </w:r>
-    </w:p>
-    <w:p>
-      <w:pPr>
-        <w:numPr>
-          <w:ilvl w:val="0"/>
-          <w:numId w:val="16"/>
-        </w:numPr>
-        <w:spacing w:before="100" w:beforeAutospacing="1" w:after="100" w:afterAutospacing="1" w:line="240" w:lineRule="auto"/>
-        <w:rPr>
-          <w:rFonts w:ascii="Times New Roman" w:eastAsia="Times New Roman" w:hAnsi="Times New Roman" w:cs="Times New Roman"/>
-          <w:kern w:val="0"/>
-          <w:sz w:val="24"/>
-          <w:szCs w:val="24"/>
-          <w14:ligatures w14:val="none"/>
-        </w:rPr>
-      </w:pPr>
-      <w:r>
-        <w:rPr>
-          <w:rFonts w:ascii="Courier New" w:eastAsia="Times New Roman" w:hAnsi="Courier New" w:cs="Courier New"/>
-          <w:b/>
-          <w:bCs/>
-          <w:kern w:val="0"/>
-          <w:sz w:val="20"/>
-          <w:szCs w:val="20"/>
-          <w14:ligatures w14:val="none"/>
-        </w:rPr>
-        <w:t>score_wallets.py</w:t>
-      </w:r>
-    </w:p>
-    <w:p>
-      <w:pPr>
-        <w:numPr>
-          <w:ilvl w:val="1"/>
-          <w:numId w:val="16"/>
-        </w:numPr>
-        <w:spacing w:before="100" w:beforeAutospacing="1" w:after="100" w:afterAutospacing="1" w:line="240" w:lineRule="auto"/>
-        <w:rPr>
-          <w:rFonts w:ascii="Times New Roman" w:eastAsia="Times New Roman" w:hAnsi="Times New Roman" w:cs="Times New Roman"/>
-          <w:kern w:val="0"/>
-          <w:sz w:val="24"/>
-          <w:szCs w:val="24"/>
-          <w14:ligatures w14:val="none"/>
-        </w:rPr>
-      </w:pPr>
-      <w:r>
-        <w:rPr>
-          <w:rFonts w:ascii="Times New Roman" w:eastAsia="Times New Roman" w:hAnsi="Times New Roman" w:cs="Times New Roman"/>
-          <w:kern w:val="0"/>
-          <w:sz w:val="24"/>
-          <w:szCs w:val="24"/>
-          <w14:ligatures w14:val="none"/>
-        </w:rPr>
-        <w:t>Purpose: Assign scores to eligible wallets based on weighted criteria.</w:t>
-      </w:r>
-    </w:p>
-    <w:p>
-      <w:pPr>
-        <w:numPr>
-          <w:ilvl w:val="1"/>
-          <w:numId w:val="16"/>
-        </w:numPr>
-        <w:spacing w:before="100" w:beforeAutospacing="1" w:after="100" w:afterAutospacing="1" w:line="240" w:lineRule="auto"/>
-        <w:rPr>
-          <w:rFonts w:ascii="Times New Roman" w:eastAsia="Times New Roman" w:hAnsi="Times New Roman" w:cs="Times New Roman"/>
-          <w:kern w:val="0"/>
-          <w:sz w:val="24"/>
-          <w:szCs w:val="24"/>
-          <w14:ligatures w14:val="none"/>
-        </w:rPr>
-      </w:pPr>
-      <w:r>
-        <w:rPr>
-          <w:rFonts w:ascii="Times New Roman" w:eastAsia="Times New Roman" w:hAnsi="Times New Roman" w:cs="Times New Roman"/>
-          <w:kern w:val="0"/>
-          <w:sz w:val="24"/>
-          <w:szCs w:val="24"/>
-          <w14:ligatures w14:val="none"/>
-        </w:rPr>
-        <w:t>Scoring Logic: Holding duration, balance stability, dynamic metrics.</w:t>
-      </w:r>
-    </w:p>
-    <w:p>
-      <w:pPr>
-        <w:numPr>
-          <w:ilvl w:val="0"/>
-          <w:numId w:val="16"/>
-        </w:numPr>
-        <w:spacing w:before="100" w:beforeAutospacing="1" w:after="100" w:afterAutospacing="1" w:line="240" w:lineRule="auto"/>
-        <w:rPr>
-          <w:rFonts w:ascii="Times New Roman" w:eastAsia="Times New Roman" w:hAnsi="Times New Roman" w:cs="Times New Roman"/>
-          <w:kern w:val="0"/>
-          <w:sz w:val="24"/>
-          <w:szCs w:val="24"/>
-          <w14:ligatures w14:val="none"/>
-        </w:rPr>
-      </w:pPr>
-      <w:r>
-        <w:rPr>
-          <w:rFonts w:ascii="Courier New" w:eastAsia="Times New Roman" w:hAnsi="Courier New" w:cs="Courier New"/>
-          <w:b/>
-          <w:bCs/>
-          <w:kern w:val="0"/>
-          <w:sz w:val="20"/>
-          <w:szCs w:val="20"/>
-          <w14:ligatures w14:val="none"/>
-        </w:rPr>
-        <w:t>call_chainlink_vrf.py</w:t>
-      </w:r>
-    </w:p>
-    <w:p>
-      <w:pPr>
-        <w:numPr>
-          <w:ilvl w:val="1"/>
-          <w:numId w:val="16"/>
-        </w:numPr>
-        <w:spacing w:before="100" w:beforeAutospacing="1" w:after="100" w:afterAutospacing="1" w:line="240" w:lineRule="auto"/>
-        <w:rPr>
-          <w:rFonts w:ascii="Times New Roman" w:eastAsia="Times New Roman" w:hAnsi="Times New Roman" w:cs="Times New Roman"/>
-          <w:kern w:val="0"/>
-          <w:sz w:val="24"/>
-          <w:szCs w:val="24"/>
-          <w14:ligatures w14:val="none"/>
-        </w:rPr>
-      </w:pPr>
-      <w:r>
-        <w:rPr>
-          <w:rFonts w:ascii="Times New Roman" w:eastAsia="Times New Roman" w:hAnsi="Times New Roman" w:cs="Times New Roman"/>
-          <w:kern w:val="0"/>
-          <w:sz w:val="24"/>
-          <w:szCs w:val="24"/>
-          <w14:ligatures w14:val="none"/>
-        </w:rPr>
-        <w:t>Purpose: Use Chainlink VRF to randomly select wallets.</w:t>
-      </w:r>
-    </w:p>
-    <w:p>
-      <w:pPr>
-        <w:numPr>
-          <w:ilvl w:val="1"/>
-          <w:numId w:val="16"/>
-        </w:numPr>
-        <w:spacing w:before="100" w:beforeAutospacing="1" w:after="100" w:afterAutospacing="1" w:line="240" w:lineRule="auto"/>
-        <w:rPr>
-          <w:rFonts w:ascii="Times New Roman" w:eastAsia="Times New Roman" w:hAnsi="Times New Roman" w:cs="Times New Roman"/>
-          <w:kern w:val="0"/>
-          <w:sz w:val="24"/>
-          <w:szCs w:val="24"/>
-          <w14:ligatures w14:val="none"/>
-        </w:rPr>
-      </w:pPr>
-      <w:r>
-        <w:rPr>
-          <w:rFonts w:ascii="Times New Roman" w:eastAsia="Times New Roman" w:hAnsi="Times New Roman" w:cs="Times New Roman"/>
-          <w:kern w:val="0"/>
-          <w:sz w:val="24"/>
-          <w:szCs w:val="24"/>
-          <w14:ligatures w14:val="none"/>
-        </w:rPr>
-        <w:t>Output: List of randomly selected wallets.</w:t>
-      </w:r>
-    </w:p>
-    <w:p>
-      <w:pPr>
-        <w:numPr>
-          <w:ilvl w:val="0"/>
-          <w:numId w:val="16"/>
-        </w:numPr>
-        <w:spacing w:before="100" w:beforeAutospacing="1" w:after="100" w:afterAutospacing="1" w:line="240" w:lineRule="auto"/>
-        <w:rPr>
-          <w:rFonts w:ascii="Times New Roman" w:eastAsia="Times New Roman" w:hAnsi="Times New Roman" w:cs="Times New Roman"/>
-          <w:kern w:val="0"/>
-          <w:sz w:val="24"/>
-          <w:szCs w:val="24"/>
-          <w14:ligatures w14:val="none"/>
-        </w:rPr>
-      </w:pPr>
-      <w:r>
-        <w:rPr>
-          <w:rFonts w:ascii="Courier New" w:eastAsia="Times New Roman" w:hAnsi="Courier New" w:cs="Courier New"/>
-          <w:b/>
-          <w:bCs/>
-          <w:kern w:val="0"/>
-          <w:sz w:val="20"/>
-          <w:szCs w:val="20"/>
-          <w14:ligatures w14:val="none"/>
-        </w:rPr>
-        <w:t>export_selected_wallets.py</w:t>
-      </w:r>
-    </w:p>
-    <w:p>
-      <w:pPr>
-        <w:numPr>
-          <w:ilvl w:val="1"/>
-          <w:numId w:val="16"/>
-        </w:numPr>
-        <w:spacing w:before="100" w:beforeAutospacing="1" w:after="100" w:afterAutospacing="1" w:line="240" w:lineRule="auto"/>
-        <w:rPr>
-          <w:rFonts w:ascii="Times New Roman" w:eastAsia="Times New Roman" w:hAnsi="Times New Roman" w:cs="Times New Roman"/>
-          <w:kern w:val="0"/>
-          <w:sz w:val="24"/>
-          <w:szCs w:val="24"/>
-          <w14:ligatures w14:val="none"/>
-        </w:rPr>
-      </w:pPr>
-      <w:r>
-        <w:rPr>
-          <w:rFonts w:ascii="Times New Roman" w:eastAsia="Times New Roman" w:hAnsi="Times New Roman" w:cs="Times New Roman"/>
-          <w:kern w:val="0"/>
-          <w:sz w:val="24"/>
-          <w:szCs w:val="24"/>
-          <w14:ligatures w14:val="none"/>
-        </w:rPr>
-        <w:t>Purpose: Distribute rewards or execute burns based on daily operations.</w:t>
-      </w:r>
-    </w:p>
-    <w:p>
-      <w:pPr>
-        <w:numPr>
-          <w:ilvl w:val="1"/>
-          <w:numId w:val="16"/>
-        </w:numPr>
-        <w:spacing w:before="100" w:beforeAutospacing="1" w:after="100" w:afterAutospacing="1" w:line="240" w:lineRule="auto"/>
-        <w:rPr>
-          <w:rFonts w:ascii="Times New Roman" w:eastAsia="Times New Roman" w:hAnsi="Times New Roman" w:cs="Times New Roman"/>
-          <w:kern w:val="0"/>
-          <w:sz w:val="24"/>
-          <w:szCs w:val="24"/>
-          <w14:ligatures w14:val="none"/>
-        </w:rPr>
-      </w:pPr>
-      <w:r>
-        <w:rPr>
-          <w:rFonts w:ascii="Times New Roman" w:eastAsia="Times New Roman" w:hAnsi="Times New Roman" w:cs="Times New Roman"/>
-          <w:kern w:val="0"/>
-          <w:sz w:val="24"/>
-          <w:szCs w:val="24"/>
-          <w14:ligatures w14:val="none"/>
-        </w:rPr>
-        <w:t>Includes: Logging transactions on-chain.</w:t>
-      </w:r>
-    </w:p>
-    <w:p>
-      <w:pPr>
-        <w:numPr>
-          <w:ilvl w:val="0"/>
-          <w:numId w:val="16"/>
-        </w:numPr>
-        <w:spacing w:before="100" w:beforeAutospacing="1" w:after="100" w:afterAutospacing="1" w:line="240" w:lineRule="auto"/>
-        <w:rPr>
-          <w:rFonts w:ascii="Times New Roman" w:eastAsia="Times New Roman" w:hAnsi="Times New Roman" w:cs="Times New Roman"/>
-          <w:kern w:val="0"/>
-          <w:sz w:val="24"/>
-          <w:szCs w:val="24"/>
-          <w14:ligatures w14:val="none"/>
-        </w:rPr>
-      </w:pPr>
-      <w:r>
-        <w:rPr>
-          <w:rFonts w:ascii="Courier New" w:eastAsia="Times New Roman" w:hAnsi="Courier New" w:cs="Courier New"/>
-          <w:b/>
-          <w:bCs/>
-          <w:kern w:val="0"/>
-          <w:sz w:val="20"/>
-          <w:szCs w:val="20"/>
-          <w14:ligatures w14:val="none"/>
-        </w:rPr>
-        <w:t>setupanddependencies.py</w:t>
-      </w:r>
-    </w:p>
-    <w:p>
-      <w:pPr>
-        <w:numPr>
-          <w:ilvl w:val="1"/>
-          <w:numId w:val="16"/>
-        </w:numPr>
-        <w:spacing w:before="100" w:beforeAutospacing="1" w:after="100" w:afterAutospacing="1" w:line="240" w:lineRule="auto"/>
-        <w:rPr>
-          <w:rFonts w:ascii="Times New Roman" w:eastAsia="Times New Roman" w:hAnsi="Times New Roman" w:cs="Times New Roman"/>
-          <w:kern w:val="0"/>
-          <w:sz w:val="24"/>
-          <w:szCs w:val="24"/>
-          <w14:ligatures w14:val="none"/>
-        </w:rPr>
-      </w:pPr>
-      <w:r>
-        <w:rPr>
-          <w:rFonts w:ascii="Times New Roman" w:eastAsia="Times New Roman" w:hAnsi="Times New Roman" w:cs="Times New Roman"/>
-          <w:kern w:val="0"/>
-          <w:sz w:val="24"/>
-          <w:szCs w:val="24"/>
-          <w14:ligatures w14:val="none"/>
-        </w:rPr>
-        <w:t>Purpose: Install required Python libraries and set up dependencies.</w:t>
-      </w:r>
-    </w:p>
-    <w:p>
-      <w:pPr>
-        <w:numPr>
-          <w:ilvl w:val="0"/>
-          <w:numId w:val="16"/>
-        </w:numPr>
-        <w:spacing w:before="100" w:beforeAutospacing="1" w:after="100" w:afterAutospacing="1" w:line="240" w:lineRule="auto"/>
-        <w:rPr>
-          <w:rFonts w:ascii="Times New Roman" w:eastAsia="Times New Roman" w:hAnsi="Times New Roman" w:cs="Times New Roman"/>
-          <w:kern w:val="0"/>
-          <w:sz w:val="24"/>
-          <w:szCs w:val="24"/>
-          <w14:ligatures w14:val="none"/>
-        </w:rPr>
-      </w:pPr>
-      <w:r>
-        <w:rPr>
-          <w:rFonts w:ascii="Courier New" w:eastAsia="Times New Roman" w:hAnsi="Courier New" w:cs="Courier New"/>
-          <w:b/>
-          <w:bCs/>
-          <w:kern w:val="0"/>
-          <w:sz w:val="20"/>
-          <w:szCs w:val="20"/>
-          <w14:ligatures w14:val="none"/>
-        </w:rPr>
-        <w:t>mainfunction.py</w:t>
-      </w:r>
-    </w:p>
-    <w:p>
-      <w:pPr>
-        <w:numPr>
-          <w:ilvl w:val="1"/>
-          <w:numId w:val="16"/>
-        </w:numPr>
-        <w:spacing w:before="100" w:beforeAutospacing="1" w:after="100" w:afterAutospacing="1" w:line="240" w:lineRule="auto"/>
-        <w:rPr>
-          <w:rFonts w:ascii="Times New Roman" w:eastAsia="Times New Roman" w:hAnsi="Times New Roman" w:cs="Times New Roman"/>
-          <w:kern w:val="0"/>
-          <w:sz w:val="24"/>
-          <w:szCs w:val="24"/>
-          <w14:ligatures w14:val="none"/>
-        </w:rPr>
-      </w:pPr>
-      <w:r>
-        <w:rPr>
-          <w:rFonts w:ascii="Times New Roman" w:eastAsia="Times New Roman" w:hAnsi="Times New Roman" w:cs="Times New Roman"/>
-          <w:kern w:val="0"/>
-          <w:sz w:val="24"/>
-          <w:szCs w:val="24"/>
-          <w14:ligatures w14:val="none"/>
-        </w:rPr>
-        <w:t>Purpose: Orchestrates all middleware scripts for seamless workflow execution.</w:t>
-      </w:r>
-    </w:p>
-    <w:p>
-      <w:pPr>
-        <w:spacing w:after="0" w:line="240" w:lineRule="auto"/>
-        <w:rPr>
-          <w:rFonts w:ascii="Times New Roman" w:eastAsia="Times New Roman" w:hAnsi="Times New Roman" w:cs="Times New Roman"/>
-          <w:kern w:val="0"/>
-          <w:sz w:val="24"/>
-          <w:szCs w:val="24"/>
-          <w14:ligatures w14:val="none"/>
-        </w:rPr>
-      </w:pPr>
-      <w:r>
-        <w:rPr>
-          <w:rFonts w:ascii="Times New Roman" w:eastAsia="Times New Roman" w:hAnsi="Times New Roman" w:cs="Times New Roman"/>
-          <w:kern w:val="0"/>
-          <w:sz w:val="24"/>
-          <w:szCs w:val="24"/>
-          <w14:ligatures w14:val="none"/>
-        </w:rPr>
-        <w:pict w14:anchorId="29E168F7">
-          <v:rect id="_x0000_i1041" style="width:0;height:1.5pt" o:hralign="center" o:hrstd="t" o:hr="t" fillcolor="#a0a0a0" stroked="f"/>
-        </w:pict>
-      </w:r>
-    </w:p>
-    <w:p>
-      <w:pPr>
-        <w:spacing w:before="100" w:beforeAutospacing="1" w:after="100" w:afterAutospacing="1" w:line="240" w:lineRule="auto"/>
-        <w:outlineLvl w:val="1"/>
-        <w:rPr>
-          <w:rFonts w:ascii="Times New Roman" w:eastAsia="Times New Roman" w:hAnsi="Times New Roman" w:cs="Times New Roman"/>
-          <w:b/>
-          <w:bCs/>
-          <w:kern w:val="0"/>
-          <w:sz w:val="36"/>
-          <w:szCs w:val="36"/>
-          <w14:ligatures w14:val="none"/>
-        </w:rPr>
-      </w:pPr>
-      <w:r>
-        <w:rPr>
-          <w:rFonts w:ascii="Times New Roman" w:eastAsia="Times New Roman" w:hAnsi="Times New Roman" w:cs="Times New Roman"/>
-          <w:b/>
-          <w:bCs/>
-          <w:kern w:val="0"/>
-          <w:sz w:val="36"/>
-          <w:szCs w:val="36"/>
-          <w14:ligatures w14:val="none"/>
-        </w:rPr>
-        <w:t>Setup Instructions</w:t>
-      </w:r>
-    </w:p>
-    <w:p>
-      <w:pPr>
-        <w:numPr>
-          <w:ilvl w:val="0"/>
-          <w:numId w:val="17"/>
-        </w:numPr>
-        <w:spacing w:before="100" w:beforeAutospacing="1" w:after="100" w:afterAutospacing="1" w:line="240" w:lineRule="auto"/>
-        <w:rPr>
-          <w:rFonts w:ascii="Times New Roman" w:eastAsia="Times New Roman" w:hAnsi="Times New Roman" w:cs="Times New Roman"/>
-          <w:kern w:val="0"/>
-          <w:sz w:val="24"/>
-          <w:szCs w:val="24"/>
-          <w14:ligatures w14:val="none"/>
-        </w:rPr>
-      </w:pPr>
-      <w:r>
-        <w:rPr>
-          <w:rFonts w:ascii="Times New Roman" w:eastAsia="Times New Roman" w:hAnsi="Times New Roman" w:cs="Times New Roman"/>
-          <w:b/>
-          <w:bCs/>
-          <w:kern w:val="0"/>
-          <w:sz w:val="24"/>
-          <w:szCs w:val="24"/>
-          <w14:ligatures w14:val="none"/>
-        </w:rPr>
-        <w:t>Clone the Repository</w:t>
-      </w:r>
-      <w:r>
-        <w:rPr>
-          <w:rFonts w:ascii="Times New Roman" w:eastAsia="Times New Roman" w:hAnsi="Times New Roman" w:cs="Times New Roman"/>
-          <w:kern w:val="0"/>
-          <w:sz w:val="24"/>
-          <w:szCs w:val="24"/>
-          <w14:ligatures w14:val="none"/>
-        </w:rPr>
-        <w:t>:</w:t>
-      </w:r>
-    </w:p>
-    <w:p>
-      <w:pPr>
-        <w:numPr>
-          <w:ilvl w:val="0"/>
-          <w:numId w:val="17"/>
-        </w:numPr>
-        <w:tabs>
-          <w:tab w:val="clear" w:pos="720"/>
-          <w:tab w:val="left" w:pos="916"/>
-          <w:tab w:val="left" w:pos="1832"/>
-          <w:tab w:val="left" w:pos="2748"/>
-          <w:tab w:val="left" w:pos="3664"/>
-          <w:tab w:val="left" w:pos="4580"/>
-          <w:tab w:val="left" w:pos="5496"/>
-          <w:tab w:val="left" w:pos="6412"/>
-          <w:tab w:val="left" w:pos="7328"/>
-          <w:tab w:val="left" w:pos="8244"/>
-          <w:tab w:val="left" w:pos="9160"/>
-          <w:tab w:val="left" w:pos="10076"/>
-          <w:tab w:val="left" w:pos="10992"/>
-          <w:tab w:val="left" w:pos="11908"/>
-          <w:tab w:val="left" w:pos="12824"/>
-          <w:tab w:val="left" w:pos="13740"/>
-          <w:tab w:val="left" w:pos="14656"/>
-        </w:tabs>
-        <w:spacing w:after="0" w:line="240" w:lineRule="auto"/>
-        <w:rPr>
-          <w:rFonts w:ascii="Courier New" w:eastAsia="Times New Roman" w:hAnsi="Courier New" w:cs="Courier New"/>
-          <w:kern w:val="0"/>
-          <w:sz w:val="20"/>
-          <w:szCs w:val="20"/>
-          <w14:ligatures w14:val="none"/>
-        </w:rPr>
-      </w:pPr>
-      <w:r>
-        <w:rPr>
-          <w:rFonts w:ascii="Courier New" w:eastAsia="Times New Roman" w:hAnsi="Courier New" w:cs="Courier New"/>
-          <w:kern w:val="0"/>
-          <w:sz w:val="20"/>
-          <w:szCs w:val="20"/>
-          <w14:ligatures w14:val="none"/>
-        </w:rPr>
-        <w:t>git clone &lt;repository-url&gt;</w:t>
-      </w:r>
-    </w:p>
-    <w:p>
-      <w:pPr>
-        <w:tabs>
-          <w:tab w:val="left" w:pos="916"/>
-          <w:tab w:val="left" w:pos="1832"/>
-          <w:tab w:val="left" w:pos="2748"/>
-          <w:tab w:val="left" w:pos="3664"/>
-          <w:tab w:val="left" w:pos="4580"/>
-          <w:tab w:val="left" w:pos="5496"/>
-          <w:tab w:val="left" w:pos="6412"/>
-          <w:tab w:val="left" w:pos="7328"/>
-          <w:tab w:val="left" w:pos="8244"/>
-          <w:tab w:val="left" w:pos="9160"/>
-          <w:tab w:val="left" w:pos="10076"/>
-          <w:tab w:val="left" w:pos="10992"/>
-          <w:tab w:val="left" w:pos="11908"/>
-          <w:tab w:val="left" w:pos="12824"/>
-          <w:tab w:val="left" w:pos="13740"/>
-          <w:tab w:val="left" w:pos="14656"/>
-        </w:tabs>
-        <w:spacing w:after="0" w:line="240" w:lineRule="auto"/>
-        <w:ind w:left="720"/>
-        <w:rPr>
-          <w:rFonts w:ascii="Courier New" w:eastAsia="Times New Roman" w:hAnsi="Courier New" w:cs="Courier New"/>
-          <w:kern w:val="0"/>
-          <w:sz w:val="20"/>
-          <w:szCs w:val="20"/>
-          <w14:ligatures w14:val="none"/>
-        </w:rPr>
-      </w:pPr>
-      <w:r>
-        <w:rPr>
-          <w:rFonts w:ascii="Courier New" w:eastAsia="Times New Roman" w:hAnsi="Courier New" w:cs="Courier New"/>
-          <w:kern w:val="0"/>
-          <w:sz w:val="20"/>
-          <w:szCs w:val="20"/>
-          <w14:ligatures w14:val="none"/>
-        </w:rPr>
-        <w:t>cd &lt;repository-folder&gt;</w:t>
-      </w:r>
-    </w:p>
-    <w:p>
-      <w:pPr>
-        <w:numPr>
-          <w:ilvl w:val="0"/>
-          <w:numId w:val="17"/>
-        </w:numPr>
-        <w:spacing w:before="100" w:beforeAutospacing="1" w:after="100" w:afterAutospacing="1" w:line="240" w:lineRule="auto"/>
-        <w:rPr>
-          <w:rFonts w:ascii="Times New Roman" w:eastAsia="Times New Roman" w:hAnsi="Times New Roman" w:cs="Times New Roman"/>
-          <w:kern w:val="0"/>
-          <w:sz w:val="24"/>
-          <w:szCs w:val="24"/>
-          <w14:ligatures w14:val="none"/>
-        </w:rPr>
-      </w:pPr>
-      <w:r>
-        <w:rPr>
-          <w:rFonts w:ascii="Times New Roman" w:eastAsia="Times New Roman" w:hAnsi="Times New Roman" w:cs="Times New Roman"/>
-          <w:b/>
-          <w:bCs/>
-          <w:kern w:val="0"/>
-          <w:sz w:val="24"/>
-          <w:szCs w:val="24"/>
-          <w14:ligatures w14:val="none"/>
-        </w:rPr>
-        <w:t>Install Dependencies</w:t>
-      </w:r>
-      <w:r>
-        <w:rPr>
-          <w:rFonts w:ascii="Times New Roman" w:eastAsia="Times New Roman" w:hAnsi="Times New Roman" w:cs="Times New Roman"/>
-          <w:kern w:val="0"/>
-          <w:sz w:val="24"/>
-          <w:szCs w:val="24"/>
-          <w14:ligatures w14:val="none"/>
-        </w:rPr>
-        <w:t xml:space="preserve">: Run the </w:t>
-      </w:r>
-      <w:r>
-        <w:rPr>
-          <w:rFonts w:ascii="Courier New" w:eastAsia="Times New Roman" w:hAnsi="Courier New" w:cs="Courier New"/>
-          <w:kern w:val="0"/>
-          <w:sz w:val="20"/>
-          <w:szCs w:val="20"/>
-          <w14:ligatures w14:val="none"/>
-        </w:rPr>
-        <w:t>setupanddependencies.py</w:t>
-      </w:r>
-      <w:r>
-        <w:rPr>
-          <w:rFonts w:ascii="Times New Roman" w:eastAsia="Times New Roman" w:hAnsi="Times New Roman" w:cs="Times New Roman"/>
-          <w:kern w:val="0"/>
-          <w:sz w:val="24"/>
-          <w:szCs w:val="24"/>
-          <w14:ligatures w14:val="none"/>
-        </w:rPr>
-        <w:t xml:space="preserve"> script to install required Python libraries.</w:t>
-      </w:r>
-    </w:p>
-    <w:p>
-      <w:pPr>
-        <w:tabs>
-          <w:tab w:val="left" w:pos="916"/>
-          <w:tab w:val="left" w:pos="1832"/>
-          <w:tab w:val="left" w:pos="2748"/>
-          <w:tab w:val="left" w:pos="3664"/>
-          <w:tab w:val="left" w:pos="4580"/>
-          <w:tab w:val="left" w:pos="5496"/>
-          <w:tab w:val="left" w:pos="6412"/>
-          <w:tab w:val="left" w:pos="7328"/>
-          <w:tab w:val="left" w:pos="8244"/>
-          <w:tab w:val="left" w:pos="9160"/>
-          <w:tab w:val="left" w:pos="10076"/>
-          <w:tab w:val="left" w:pos="10992"/>
-          <w:tab w:val="left" w:pos="11908"/>
-          <w:tab w:val="left" w:pos="12824"/>
-          <w:tab w:val="left" w:pos="13740"/>
-          <w:tab w:val="left" w:pos="14656"/>
-        </w:tabs>
-        <w:spacing w:after="0" w:line="240" w:lineRule="auto"/>
-        <w:ind w:left="720"/>
-        <w:rPr>
-          <w:rFonts w:ascii="Courier New" w:eastAsia="Times New Roman" w:hAnsi="Courier New" w:cs="Courier New"/>
-          <w:kern w:val="0"/>
-          <w:sz w:val="20"/>
-          <w:szCs w:val="20"/>
-          <w14:ligatures w14:val="none"/>
-        </w:rPr>
-      </w:pPr>
-      <w:r>
-        <w:rPr>
-          <w:rFonts w:ascii="Courier New" w:eastAsia="Times New Roman" w:hAnsi="Courier New" w:cs="Courier New"/>
-          <w:kern w:val="0"/>
-          <w:sz w:val="20"/>
-          <w:szCs w:val="20"/>
-          <w14:ligatures w14:val="none"/>
-        </w:rPr>
-        <w:t>python3 setupanddependencies.py</w:t>
-      </w:r>
-    </w:p>
-    <w:p>
-      <w:pPr>
-        <w:numPr>
-          <w:ilvl w:val="0"/>
-          <w:numId w:val="17"/>
-        </w:numPr>
-        <w:spacing w:before="100" w:beforeAutospacing="1" w:after="100" w:afterAutospacing="1" w:line="240" w:lineRule="auto"/>
-        <w:rPr>
-          <w:rFonts w:ascii="Times New Roman" w:eastAsia="Times New Roman" w:hAnsi="Times New Roman" w:cs="Times New Roman"/>
-          <w:kern w:val="0"/>
-          <w:sz w:val="24"/>
-          <w:szCs w:val="24"/>
-          <w14:ligatures w14:val="none"/>
-        </w:rPr>
-      </w:pPr>
-      <w:r>
-        <w:rPr>
-          <w:rFonts w:ascii="Times New Roman" w:eastAsia="Times New Roman" w:hAnsi="Times New Roman" w:cs="Times New Roman"/>
-          <w:b/>
-          <w:bCs/>
-          <w:kern w:val="0"/>
-          <w:sz w:val="24"/>
-          <w:szCs w:val="24"/>
-          <w14:ligatures w14:val="none"/>
-        </w:rPr>
-        <w:t>Run the Middleware</w:t>
-      </w:r>
-      <w:r>
-        <w:rPr>
-          <w:rFonts w:ascii="Times New Roman" w:eastAsia="Times New Roman" w:hAnsi="Times New Roman" w:cs="Times New Roman"/>
-          <w:kern w:val="0"/>
-          <w:sz w:val="24"/>
-          <w:szCs w:val="24"/>
-          <w14:ligatures w14:val="none"/>
-        </w:rPr>
-        <w:t>: Execute the main function to trigger the workflow.</w:t>
-      </w:r>
-    </w:p>
-    <w:p>
-      <w:pPr>
-        <w:tabs>
-          <w:tab w:val="left" w:pos="916"/>
-          <w:tab w:val="left" w:pos="1832"/>
-          <w:tab w:val="left" w:pos="2748"/>
-          <w:tab w:val="left" w:pos="3664"/>
-          <w:tab w:val="left" w:pos="4580"/>
-          <w:tab w:val="left" w:pos="5496"/>
-          <w:tab w:val="left" w:pos="6412"/>
-          <w:tab w:val="left" w:pos="7328"/>
-          <w:tab w:val="left" w:pos="8244"/>
-          <w:tab w:val="left" w:pos="9160"/>
-          <w:tab w:val="left" w:pos="10076"/>
-          <w:tab w:val="left" w:pos="10992"/>
-          <w:tab w:val="left" w:pos="11908"/>
-          <w:tab w:val="left" w:pos="12824"/>
-          <w:tab w:val="left" w:pos="13740"/>
-          <w:tab w:val="left" w:pos="14656"/>
-        </w:tabs>
-        <w:spacing w:after="0" w:line="240" w:lineRule="auto"/>
-        <w:ind w:left="720"/>
-        <w:rPr>
-          <w:rFonts w:ascii="Courier New" w:eastAsia="Times New Roman" w:hAnsi="Courier New" w:cs="Courier New"/>
-          <w:kern w:val="0"/>
-          <w:sz w:val="20"/>
-          <w:szCs w:val="20"/>
-          <w14:ligatures w14:val="none"/>
-        </w:rPr>
-      </w:pPr>
-      <w:r>
-        <w:rPr>
-          <w:rFonts w:ascii="Courier New" w:eastAsia="Times New Roman" w:hAnsi="Courier New" w:cs="Courier New"/>
-          <w:kern w:val="0"/>
-          <w:sz w:val="20"/>
-          <w:szCs w:val="20"/>
-          <w14:ligatures w14:val="none"/>
-        </w:rPr>
-        <w:t>python3 mainfunction.py</w:t>
-      </w:r>
-    </w:p>
-    <w:p>
-      <w:pPr>
-        <w:numPr>
-          <w:ilvl w:val="0"/>
-          <w:numId w:val="17"/>
-        </w:numPr>
-        <w:spacing w:before="100" w:beforeAutospacing="1" w:after="100" w:afterAutospacing="1" w:line="240" w:lineRule="auto"/>
-        <w:rPr>
-          <w:rFonts w:ascii="Times New Roman" w:eastAsia="Times New Roman" w:hAnsi="Times New Roman" w:cs="Times New Roman"/>
-          <w:kern w:val="0"/>
-          <w:sz w:val="24"/>
-          <w:szCs w:val="24"/>
-          <w14:ligatures w14:val="none"/>
-        </w:rPr>
-      </w:pPr>
-      <w:r>
-        <w:rPr>
-          <w:rFonts w:ascii="Times New Roman" w:eastAsia="Times New Roman" w:hAnsi="Times New Roman" w:cs="Times New Roman"/>
-          <w:b/>
-          <w:bCs/>
-          <w:kern w:val="0"/>
-          <w:sz w:val="24"/>
-          <w:szCs w:val="24"/>
-          <w14:ligatures w14:val="none"/>
-        </w:rPr>
-        <w:t>Configure Settings</w:t>
-      </w:r>
-      <w:r>
-        <w:rPr>
-          <w:rFonts w:ascii="Times New Roman" w:eastAsia="Times New Roman" w:hAnsi="Times New Roman" w:cs="Times New Roman"/>
-          <w:kern w:val="0"/>
-          <w:sz w:val="24"/>
-          <w:szCs w:val="24"/>
-          <w14:ligatures w14:val="none"/>
-        </w:rPr>
-        <w:t>:</w:t>
-      </w:r>
-    </w:p>
-    <w:p>
-      <w:pPr>
-        <w:numPr>
-          <w:ilvl w:val="1"/>
-          <w:numId w:val="17"/>
-        </w:numPr>
-        <w:spacing w:before="100" w:beforeAutospacing="1" w:after="100" w:afterAutospacing="1" w:line="240" w:lineRule="auto"/>
-        <w:rPr>
-          <w:rFonts w:ascii="Times New Roman" w:eastAsia="Times New Roman" w:hAnsi="Times New Roman" w:cs="Times New Roman"/>
-          <w:kern w:val="0"/>
-          <w:sz w:val="24"/>
-          <w:szCs w:val="24"/>
-          <w14:ligatures w14:val="none"/>
-        </w:rPr>
-      </w:pPr>
-      <w:r>
-        <w:rPr>
-          <w:rFonts w:ascii="Times New Roman" w:eastAsia="Times New Roman" w:hAnsi="Times New Roman" w:cs="Times New Roman"/>
-          <w:kern w:val="0"/>
-          <w:sz w:val="24"/>
-          <w:szCs w:val="24"/>
-          <w14:ligatures w14:val="none"/>
-        </w:rPr>
-        <w:t>Update blockchain URLs, APIs, and wallet data settings in the respective scripts.</w:t>
-      </w:r>
-    </w:p>
-    <w:p>
-      <w:pPr>
-        <w:numPr>
-          <w:ilvl w:val="1"/>
-          <w:numId w:val="17"/>
-        </w:numPr>
-        <w:spacing w:before="100" w:beforeAutospacing="1" w:after="100" w:afterAutospacing="1" w:line="240" w:lineRule="auto"/>
-        <w:rPr>
-          <w:rFonts w:ascii="Times New Roman" w:eastAsia="Times New Roman" w:hAnsi="Times New Roman" w:cs="Times New Roman"/>
-          <w:kern w:val="0"/>
-          <w:sz w:val="24"/>
-          <w:szCs w:val="24"/>
-          <w14:ligatures w14:val="none"/>
-        </w:rPr>
-      </w:pPr>
-      <w:r>
-        <w:rPr>
-          <w:rFonts w:ascii="Times New Roman" w:eastAsia="Times New Roman" w:hAnsi="Times New Roman" w:cs="Times New Roman"/>
-          <w:kern w:val="0"/>
-          <w:sz w:val="24"/>
-          <w:szCs w:val="24"/>
-          <w14:ligatures w14:val="none"/>
-        </w:rPr>
-        <w:t xml:space="preserve">Modify scoring weights and filters in </w:t>
-      </w:r>
-      <w:r>
-        <w:rPr>
-          <w:rFonts w:ascii="Courier New" w:eastAsia="Times New Roman" w:hAnsi="Courier New" w:cs="Courier New"/>
-          <w:kern w:val="0"/>
-          <w:sz w:val="20"/>
-          <w:szCs w:val="20"/>
-          <w14:ligatures w14:val="none"/>
-        </w:rPr>
-        <w:t>score_wallets.py</w:t>
-      </w:r>
-      <w:r>
-        <w:rPr>
-          <w:rFonts w:ascii="Times New Roman" w:eastAsia="Times New Roman" w:hAnsi="Times New Roman" w:cs="Times New Roman"/>
-          <w:kern w:val="0"/>
-          <w:sz w:val="24"/>
-          <w:szCs w:val="24"/>
-          <w14:ligatures w14:val="none"/>
-        </w:rPr>
-        <w:t xml:space="preserve"> and </w:t>
-      </w:r>
-      <w:r>
-        <w:rPr>
-          <w:rFonts w:ascii="Courier New" w:eastAsia="Times New Roman" w:hAnsi="Courier New" w:cs="Courier New"/>
-          <w:kern w:val="0"/>
-          <w:sz w:val="20"/>
-          <w:szCs w:val="20"/>
-          <w14:ligatures w14:val="none"/>
-        </w:rPr>
-        <w:t>filter_eligible_wallets.py</w:t>
-      </w:r>
-      <w:r>
-        <w:rPr>
-          <w:rFonts w:ascii="Times New Roman" w:eastAsia="Times New Roman" w:hAnsi="Times New Roman" w:cs="Times New Roman"/>
-          <w:kern w:val="0"/>
-          <w:sz w:val="24"/>
-          <w:szCs w:val="24"/>
-          <w14:ligatures w14:val="none"/>
-        </w:rPr>
-        <w:t xml:space="preserve"> as needed.</w:t>
-      </w:r>
-    </w:p>
-    <w:p>
-      <w:pPr>
-        <w:spacing w:after="0" w:line="240" w:lineRule="auto"/>
-        <w:rPr>
-          <w:rFonts w:ascii="Times New Roman" w:eastAsia="Times New Roman" w:hAnsi="Times New Roman" w:cs="Times New Roman"/>
-          <w:kern w:val="0"/>
-          <w:sz w:val="24"/>
-          <w:szCs w:val="24"/>
-          <w14:ligatures w14:val="none"/>
-        </w:rPr>
-      </w:pPr>
-      <w:r>
-        <w:rPr>
-          <w:rFonts w:ascii="Times New Roman" w:eastAsia="Times New Roman" w:hAnsi="Times New Roman" w:cs="Times New Roman"/>
-          <w:kern w:val="0"/>
-          <w:sz w:val="24"/>
-          <w:szCs w:val="24"/>
-          <w14:ligatures w14:val="none"/>
-        </w:rPr>
-        <w:lastRenderedPageBreak/>
-        <w:pict w14:anchorId="47849529">
-          <v:rect id="_x0000_i1042" style="width:0;height:1.5pt" o:hralign="center" o:hrstd="t" o:hr="t" fillcolor="#a0a0a0" stroked="f"/>
-        </w:pict>
-      </w:r>
-    </w:p>
-    <w:p>
-      <w:pPr>
-        <w:spacing w:before="100" w:beforeAutospacing="1" w:after="100" w:afterAutospacing="1" w:line="240" w:lineRule="auto"/>
-        <w:outlineLvl w:val="1"/>
-        <w:rPr>
-          <w:rFonts w:ascii="Times New Roman" w:eastAsia="Times New Roman" w:hAnsi="Times New Roman" w:cs="Times New Roman"/>
-          <w:b/>
-          <w:bCs/>
-          <w:kern w:val="0"/>
-          <w:sz w:val="36"/>
-          <w:szCs w:val="36"/>
-          <w14:ligatures w14:val="none"/>
-        </w:rPr>
-      </w:pPr>
-      <w:r>
-        <w:rPr>
-          <w:rFonts w:ascii="Times New Roman" w:eastAsia="Times New Roman" w:hAnsi="Times New Roman" w:cs="Times New Roman"/>
-          <w:b/>
-          <w:bCs/>
-          <w:kern w:val="0"/>
-          <w:sz w:val="36"/>
-          <w:szCs w:val="36"/>
-          <w14:ligatures w14:val="none"/>
-        </w:rPr>
-        <w:t>Changelog</w:t>
-      </w:r>
-    </w:p>
-    <w:p>
-      <w:pPr>
-        <w:spacing w:before="100" w:beforeAutospacing="1" w:after="100" w:afterAutospacing="1" w:line="240" w:lineRule="auto"/>
-        <w:outlineLvl w:val="2"/>
-        <w:rPr>
-          <w:rFonts w:ascii="Times New Roman" w:eastAsia="Times New Roman" w:hAnsi="Times New Roman" w:cs="Times New Roman"/>
-          <w:b/>
-          <w:bCs/>
-          <w:kern w:val="0"/>
-          <w:sz w:val="27"/>
-          <w:szCs w:val="27"/>
-          <w14:ligatures w14:val="none"/>
-        </w:rPr>
-      </w:pPr>
-      <w:r>
-        <w:rPr>
-          <w:rFonts w:ascii="Times New Roman" w:eastAsia="Times New Roman" w:hAnsi="Times New Roman" w:cs="Times New Roman"/>
-          <w:b/>
-          <w:bCs/>
-          <w:kern w:val="0"/>
-          <w:sz w:val="27"/>
-          <w:szCs w:val="27"/>
-          <w14:ligatures w14:val="none"/>
-        </w:rPr>
-        <w:t>Latest Updates</w:t>
-      </w:r>
-    </w:p>
-    <w:p>
-      <w:pPr>
-        <w:numPr>
-          <w:ilvl w:val="0"/>
-          <w:numId w:val="18"/>
-        </w:numPr>
-        <w:spacing w:before="100" w:beforeAutospacing="1" w:after="100" w:afterAutospacing="1" w:line="240" w:lineRule="auto"/>
-        <w:rPr>
-          <w:rFonts w:ascii="Times New Roman" w:eastAsia="Times New Roman" w:hAnsi="Times New Roman" w:cs="Times New Roman"/>
-          <w:kern w:val="0"/>
-          <w:sz w:val="24"/>
-          <w:szCs w:val="24"/>
-          <w14:ligatures w14:val="none"/>
-        </w:rPr>
-      </w:pPr>
-      <w:r>
-        <w:rPr>
-          <w:rFonts w:ascii="Times New Roman" w:eastAsia="Times New Roman" w:hAnsi="Times New Roman" w:cs="Times New Roman"/>
-          <w:b/>
-          <w:bCs/>
-          <w:kern w:val="0"/>
-          <w:sz w:val="24"/>
-          <w:szCs w:val="24"/>
-          <w14:ligatures w14:val="none"/>
-        </w:rPr>
-        <w:t>Incremental Data Updates</w:t>
-      </w:r>
-      <w:r>
-        <w:rPr>
-          <w:rFonts w:ascii="Times New Roman" w:eastAsia="Times New Roman" w:hAnsi="Times New Roman" w:cs="Times New Roman"/>
-          <w:kern w:val="0"/>
-          <w:sz w:val="24"/>
-          <w:szCs w:val="24"/>
-          <w14:ligatures w14:val="none"/>
-        </w:rPr>
-        <w:t>:</w:t>
-      </w:r>
-    </w:p>
-    <w:p>
-      <w:pPr>
-        <w:numPr>
-          <w:ilvl w:val="1"/>
-          <w:numId w:val="18"/>
-        </w:numPr>
-        <w:spacing w:before="100" w:beforeAutospacing="1" w:after="100" w:afterAutospacing="1" w:line="240" w:lineRule="auto"/>
-        <w:rPr>
-          <w:rFonts w:ascii="Times New Roman" w:eastAsia="Times New Roman" w:hAnsi="Times New Roman" w:cs="Times New Roman"/>
-          <w:kern w:val="0"/>
-          <w:sz w:val="24"/>
-          <w:szCs w:val="24"/>
-          <w14:ligatures w14:val="none"/>
-        </w:rPr>
-      </w:pPr>
-      <w:r>
-        <w:rPr>
-          <w:rFonts w:ascii="Times New Roman" w:eastAsia="Times New Roman" w:hAnsi="Times New Roman" w:cs="Times New Roman"/>
-          <w:kern w:val="0"/>
-          <w:sz w:val="24"/>
-          <w:szCs w:val="24"/>
-          <w14:ligatures w14:val="none"/>
-        </w:rPr>
-        <w:t xml:space="preserve">Optimized </w:t>
-      </w:r>
-      <w:r>
-        <w:rPr>
-          <w:rFonts w:ascii="Courier New" w:eastAsia="Times New Roman" w:hAnsi="Courier New" w:cs="Courier New"/>
-          <w:kern w:val="0"/>
-          <w:sz w:val="20"/>
-          <w:szCs w:val="20"/>
-          <w14:ligatures w14:val="none"/>
-        </w:rPr>
-        <w:t>fetch_wallet_data.py</w:t>
-      </w:r>
-      <w:r>
-        <w:rPr>
-          <w:rFonts w:ascii="Times New Roman" w:eastAsia="Times New Roman" w:hAnsi="Times New Roman" w:cs="Times New Roman"/>
-          <w:kern w:val="0"/>
-          <w:sz w:val="24"/>
-          <w:szCs w:val="24"/>
-          <w14:ligatures w14:val="none"/>
-        </w:rPr>
-        <w:t xml:space="preserve"> for change-detection logic.</w:t>
-      </w:r>
-    </w:p>
-    <w:p>
-      <w:pPr>
-        <w:numPr>
-          <w:ilvl w:val="0"/>
-          <w:numId w:val="18"/>
-        </w:numPr>
-        <w:spacing w:before="100" w:beforeAutospacing="1" w:after="100" w:afterAutospacing="1" w:line="240" w:lineRule="auto"/>
-        <w:rPr>
-          <w:rFonts w:ascii="Times New Roman" w:eastAsia="Times New Roman" w:hAnsi="Times New Roman" w:cs="Times New Roman"/>
-          <w:kern w:val="0"/>
-          <w:sz w:val="24"/>
-          <w:szCs w:val="24"/>
-          <w14:ligatures w14:val="none"/>
-        </w:rPr>
-      </w:pPr>
-      <w:r>
-        <w:rPr>
-          <w:rFonts w:ascii="Times New Roman" w:eastAsia="Times New Roman" w:hAnsi="Times New Roman" w:cs="Times New Roman"/>
-          <w:b/>
-          <w:bCs/>
-          <w:kern w:val="0"/>
-          <w:sz w:val="24"/>
-          <w:szCs w:val="24"/>
-          <w14:ligatures w14:val="none"/>
-        </w:rPr>
-        <w:t>Streamlined Filtering</w:t>
-      </w:r>
-      <w:r>
-        <w:rPr>
-          <w:rFonts w:ascii="Times New Roman" w:eastAsia="Times New Roman" w:hAnsi="Times New Roman" w:cs="Times New Roman"/>
-          <w:kern w:val="0"/>
-          <w:sz w:val="24"/>
-          <w:szCs w:val="24"/>
-          <w14:ligatures w14:val="none"/>
-        </w:rPr>
-        <w:t>:</w:t>
-      </w:r>
-    </w:p>
-    <w:p>
-      <w:pPr>
-        <w:numPr>
-          <w:ilvl w:val="1"/>
-          <w:numId w:val="18"/>
-        </w:numPr>
-        <w:spacing w:before="100" w:beforeAutospacing="1" w:after="100" w:afterAutospacing="1" w:line="240" w:lineRule="auto"/>
-        <w:rPr>
-          <w:rFonts w:ascii="Times New Roman" w:eastAsia="Times New Roman" w:hAnsi="Times New Roman" w:cs="Times New Roman"/>
-          <w:kern w:val="0"/>
-          <w:sz w:val="24"/>
-          <w:szCs w:val="24"/>
-          <w14:ligatures w14:val="none"/>
-        </w:rPr>
-      </w:pPr>
-      <w:r>
-        <w:rPr>
-          <w:rFonts w:ascii="Times New Roman" w:eastAsia="Times New Roman" w:hAnsi="Times New Roman" w:cs="Times New Roman"/>
-          <w:kern w:val="0"/>
-          <w:sz w:val="24"/>
-          <w:szCs w:val="24"/>
-          <w14:ligatures w14:val="none"/>
-        </w:rPr>
-        <w:t xml:space="preserve">Combined multiple checks into </w:t>
-      </w:r>
-      <w:r>
-        <w:rPr>
-          <w:rFonts w:ascii="Courier New" w:eastAsia="Times New Roman" w:hAnsi="Courier New" w:cs="Courier New"/>
-          <w:kern w:val="0"/>
-          <w:sz w:val="20"/>
-          <w:szCs w:val="20"/>
-          <w14:ligatures w14:val="none"/>
-        </w:rPr>
-        <w:t>filter_eligible_wallets.py</w:t>
-      </w:r>
-      <w:r>
-        <w:rPr>
-          <w:rFonts w:ascii="Times New Roman" w:eastAsia="Times New Roman" w:hAnsi="Times New Roman" w:cs="Times New Roman"/>
-          <w:kern w:val="0"/>
-          <w:sz w:val="24"/>
-          <w:szCs w:val="24"/>
-          <w14:ligatures w14:val="none"/>
-        </w:rPr>
-        <w:t>.</w:t>
-      </w:r>
-    </w:p>
-    <w:p>
-      <w:pPr>
-        <w:numPr>
-          <w:ilvl w:val="0"/>
-          <w:numId w:val="18"/>
-        </w:numPr>
-        <w:spacing w:before="100" w:beforeAutospacing="1" w:after="100" w:afterAutospacing="1" w:line="240" w:lineRule="auto"/>
-        <w:rPr>
-          <w:rFonts w:ascii="Times New Roman" w:eastAsia="Times New Roman" w:hAnsi="Times New Roman" w:cs="Times New Roman"/>
-          <w:kern w:val="0"/>
-          <w:sz w:val="24"/>
-          <w:szCs w:val="24"/>
-          <w14:ligatures w14:val="none"/>
-        </w:rPr>
-      </w:pPr>
-      <w:r>
-        <w:rPr>
-          <w:rFonts w:ascii="Times New Roman" w:eastAsia="Times New Roman" w:hAnsi="Times New Roman" w:cs="Times New Roman"/>
-          <w:b/>
-          <w:bCs/>
-          <w:kern w:val="0"/>
-          <w:sz w:val="24"/>
-          <w:szCs w:val="24"/>
-          <w14:ligatures w14:val="none"/>
-        </w:rPr>
-        <w:t>Weighted Scoring Mechanism</w:t>
-      </w:r>
-      <w:r>
-        <w:rPr>
-          <w:rFonts w:ascii="Times New Roman" w:eastAsia="Times New Roman" w:hAnsi="Times New Roman" w:cs="Times New Roman"/>
-          <w:kern w:val="0"/>
-          <w:sz w:val="24"/>
-          <w:szCs w:val="24"/>
-          <w14:ligatures w14:val="none"/>
-        </w:rPr>
-        <w:t>:</w:t>
-      </w:r>
-    </w:p>
-    <w:p>
-      <w:pPr>
-        <w:numPr>
-          <w:ilvl w:val="1"/>
-          <w:numId w:val="18"/>
-        </w:numPr>
-        <w:spacing w:before="100" w:beforeAutospacing="1" w:after="100" w:afterAutospacing="1" w:line="240" w:lineRule="auto"/>
-        <w:rPr>
-          <w:rFonts w:ascii="Times New Roman" w:eastAsia="Times New Roman" w:hAnsi="Times New Roman" w:cs="Times New Roman"/>
-          <w:kern w:val="0"/>
-          <w:sz w:val="24"/>
-          <w:szCs w:val="24"/>
-          <w14:ligatures w14:val="none"/>
-        </w:rPr>
-      </w:pPr>
-      <w:r>
-        <w:rPr>
-          <w:rFonts w:ascii="Times New Roman" w:eastAsia="Times New Roman" w:hAnsi="Times New Roman" w:cs="Times New Roman"/>
-          <w:kern w:val="0"/>
-          <w:sz w:val="24"/>
-          <w:szCs w:val="24"/>
-          <w14:ligatures w14:val="none"/>
-        </w:rPr>
-        <w:t xml:space="preserve">Added </w:t>
-      </w:r>
-      <w:r>
-        <w:rPr>
-          <w:rFonts w:ascii="Courier New" w:eastAsia="Times New Roman" w:hAnsi="Courier New" w:cs="Courier New"/>
-          <w:kern w:val="0"/>
-          <w:sz w:val="20"/>
-          <w:szCs w:val="20"/>
-          <w14:ligatures w14:val="none"/>
-        </w:rPr>
-        <w:t>score_wallets.py</w:t>
-      </w:r>
-      <w:r>
-        <w:rPr>
-          <w:rFonts w:ascii="Times New Roman" w:eastAsia="Times New Roman" w:hAnsi="Times New Roman" w:cs="Times New Roman"/>
-          <w:kern w:val="0"/>
-          <w:sz w:val="24"/>
-          <w:szCs w:val="24"/>
-          <w14:ligatures w14:val="none"/>
-        </w:rPr>
-        <w:t xml:space="preserve"> for scoring eligible wallets.</w:t>
-      </w:r>
-    </w:p>
-    <w:p>
-      <w:pPr>
-        <w:numPr>
-          <w:ilvl w:val="0"/>
-          <w:numId w:val="18"/>
-        </w:numPr>
-        <w:spacing w:before="100" w:beforeAutospacing="1" w:after="100" w:afterAutospacing="1" w:line="240" w:lineRule="auto"/>
-        <w:rPr>
-          <w:rFonts w:ascii="Times New Roman" w:eastAsia="Times New Roman" w:hAnsi="Times New Roman" w:cs="Times New Roman"/>
-          <w:kern w:val="0"/>
-          <w:sz w:val="24"/>
-          <w:szCs w:val="24"/>
-          <w14:ligatures w14:val="none"/>
-        </w:rPr>
-      </w:pPr>
-      <w:r>
-        <w:rPr>
-          <w:rFonts w:ascii="Times New Roman" w:eastAsia="Times New Roman" w:hAnsi="Times New Roman" w:cs="Times New Roman"/>
-          <w:b/>
-          <w:bCs/>
-          <w:kern w:val="0"/>
-          <w:sz w:val="24"/>
-          <w:szCs w:val="24"/>
-          <w14:ligatures w14:val="none"/>
-        </w:rPr>
-        <w:t>Cost Optimization</w:t>
-      </w:r>
-      <w:r>
-        <w:rPr>
-          <w:rFonts w:ascii="Times New Roman" w:eastAsia="Times New Roman" w:hAnsi="Times New Roman" w:cs="Times New Roman"/>
-          <w:kern w:val="0"/>
-          <w:sz w:val="24"/>
-          <w:szCs w:val="24"/>
-          <w14:ligatures w14:val="none"/>
-        </w:rPr>
-        <w:t>:</w:t>
-      </w:r>
-    </w:p>
-    <w:p>
-      <w:pPr>
-        <w:numPr>
-          <w:ilvl w:val="1"/>
-          <w:numId w:val="18"/>
-        </w:numPr>
-        <w:spacing w:before="100" w:beforeAutospacing="1" w:after="100" w:afterAutospacing="1" w:line="240" w:lineRule="auto"/>
-        <w:rPr>
-          <w:rFonts w:ascii="Times New Roman" w:eastAsia="Times New Roman" w:hAnsi="Times New Roman" w:cs="Times New Roman"/>
-          <w:kern w:val="0"/>
-          <w:sz w:val="24"/>
-          <w:szCs w:val="24"/>
-          <w14:ligatures w14:val="none"/>
-        </w:rPr>
-      </w:pPr>
-      <w:r>
-        <w:rPr>
-          <w:rFonts w:ascii="Times New Roman" w:eastAsia="Times New Roman" w:hAnsi="Times New Roman" w:cs="Times New Roman"/>
-          <w:kern w:val="0"/>
-          <w:sz w:val="24"/>
-          <w:szCs w:val="24"/>
-          <w14:ligatures w14:val="none"/>
-        </w:rPr>
-        <w:t>Prioritized off-chain computations to reduce on-chain gas costs.</w:t>
-      </w:r>
-    </w:p>
-    <w:p>
-      <w:pPr>
-        <w:spacing w:after="0" w:line="240" w:lineRule="auto"/>
-        <w:rPr>
-          <w:rFonts w:ascii="Times New Roman" w:eastAsia="Times New Roman" w:hAnsi="Times New Roman" w:cs="Times New Roman"/>
-          <w:kern w:val="0"/>
-          <w:sz w:val="24"/>
-          <w:szCs w:val="24"/>
-          <w14:ligatures w14:val="none"/>
-        </w:rPr>
-      </w:pPr>
-      <w:r>
-        <w:rPr>
-          <w:rFonts w:ascii="Times New Roman" w:eastAsia="Times New Roman" w:hAnsi="Times New Roman" w:cs="Times New Roman"/>
-          <w:kern w:val="0"/>
-          <w:sz w:val="24"/>
-          <w:szCs w:val="24"/>
-          <w14:ligatures w14:val="none"/>
-        </w:rPr>
-        <w:pict w14:anchorId="445B2009">
-          <v:rect id="_x0000_i1043" style="width:0;height:1.5pt" o:hralign="center" o:hrstd="t" o:hr="t" fillcolor="#a0a0a0" stroked="f"/>
-        </w:pict>
-      </w:r>
-    </w:p>
-    <w:p>
-      <w:pPr>
-        <w:spacing w:before="100" w:beforeAutospacing="1" w:after="100" w:afterAutospacing="1" w:line="240" w:lineRule="auto"/>
-        <w:outlineLvl w:val="1"/>
-        <w:rPr>
-          <w:rFonts w:ascii="Times New Roman" w:eastAsia="Times New Roman" w:hAnsi="Times New Roman" w:cs="Times New Roman"/>
-          <w:b/>
-          <w:bCs/>
-          <w:kern w:val="0"/>
-          <w:sz w:val="36"/>
-          <w:szCs w:val="36"/>
-          <w14:ligatures w14:val="none"/>
-        </w:rPr>
-      </w:pPr>
-      <w:r>
-        <w:rPr>
-          <w:rFonts w:ascii="Times New Roman" w:eastAsia="Times New Roman" w:hAnsi="Times New Roman" w:cs="Times New Roman"/>
-          <w:b/>
-          <w:bCs/>
-          <w:kern w:val="0"/>
-          <w:sz w:val="36"/>
-          <w:szCs w:val="36"/>
-          <w14:ligatures w14:val="none"/>
-        </w:rPr>
-        <w:t>Next Steps</w:t>
-      </w:r>
-    </w:p>
-    <w:p>
-      <w:pPr>
-        <w:numPr>
-          <w:ilvl w:val="0"/>
-          <w:numId w:val="19"/>
-        </w:numPr>
-        <w:spacing w:before="100" w:beforeAutospacing="1" w:after="100" w:afterAutospacing="1" w:line="240" w:lineRule="auto"/>
-        <w:rPr>
-          <w:rFonts w:ascii="Times New Roman" w:eastAsia="Times New Roman" w:hAnsi="Times New Roman" w:cs="Times New Roman"/>
-          <w:kern w:val="0"/>
-          <w:sz w:val="24"/>
-          <w:szCs w:val="24"/>
-          <w14:ligatures w14:val="none"/>
-        </w:rPr>
-      </w:pPr>
-      <w:r>
-        <w:rPr>
-          <w:rFonts w:ascii="Times New Roman" w:eastAsia="Times New Roman" w:hAnsi="Times New Roman" w:cs="Times New Roman"/>
-          <w:b/>
-          <w:bCs/>
-          <w:kern w:val="0"/>
-          <w:sz w:val="24"/>
-          <w:szCs w:val="24"/>
-          <w14:ligatures w14:val="none"/>
-        </w:rPr>
-        <w:t>Testing</w:t>
-      </w:r>
-      <w:r>
-        <w:rPr>
-          <w:rFonts w:ascii="Times New Roman" w:eastAsia="Times New Roman" w:hAnsi="Times New Roman" w:cs="Times New Roman"/>
-          <w:kern w:val="0"/>
-          <w:sz w:val="24"/>
-          <w:szCs w:val="24"/>
-          <w14:ligatures w14:val="none"/>
-        </w:rPr>
-        <w:t>: Validate individual script functionality and full workflow integration.</w:t>
-      </w:r>
-    </w:p>
-    <w:p>
-      <w:pPr>
-        <w:numPr>
-          <w:ilvl w:val="0"/>
-          <w:numId w:val="19"/>
-        </w:numPr>
-        <w:spacing w:before="100" w:beforeAutospacing="1" w:after="100" w:afterAutospacing="1" w:line="240" w:lineRule="auto"/>
-        <w:rPr>
-          <w:rFonts w:ascii="Times New Roman" w:eastAsia="Times New Roman" w:hAnsi="Times New Roman" w:cs="Times New Roman"/>
-          <w:kern w:val="0"/>
-          <w:sz w:val="24"/>
-          <w:szCs w:val="24"/>
-          <w14:ligatures w14:val="none"/>
-        </w:rPr>
-      </w:pPr>
-      <w:r>
-        <w:rPr>
-          <w:rFonts w:ascii="Times New Roman" w:eastAsia="Times New Roman" w:hAnsi="Times New Roman" w:cs="Times New Roman"/>
-          <w:b/>
-          <w:bCs/>
-          <w:kern w:val="0"/>
-          <w:sz w:val="24"/>
-          <w:szCs w:val="24"/>
-          <w14:ligatures w14:val="none"/>
-        </w:rPr>
-        <w:t>Documentation</w:t>
-      </w:r>
-      <w:r>
-        <w:rPr>
-          <w:rFonts w:ascii="Times New Roman" w:eastAsia="Times New Roman" w:hAnsi="Times New Roman" w:cs="Times New Roman"/>
-          <w:kern w:val="0"/>
-          <w:sz w:val="24"/>
-          <w:szCs w:val="24"/>
-          <w14:ligatures w14:val="none"/>
-        </w:rPr>
-        <w:t>: Keep this README updated with further changes.</w:t>
-      </w:r>
-    </w:p>
-    <w:p>
-      <w:pPr>
-        <w:numPr>
-          <w:ilvl w:val="0"/>
-          <w:numId w:val="19"/>
-        </w:numPr>
-        <w:spacing w:before="100" w:beforeAutospacing="1" w:after="100" w:afterAutospacing="1" w:line="240" w:lineRule="auto"/>
-        <w:rPr>
-          <w:rFonts w:ascii="Times New Roman" w:eastAsia="Times New Roman" w:hAnsi="Times New Roman" w:cs="Times New Roman"/>
-          <w:kern w:val="0"/>
-          <w:sz w:val="24"/>
-          <w:szCs w:val="24"/>
-          <w14:ligatures w14:val="none"/>
-        </w:rPr>
-      </w:pPr>
-      <w:r>
-        <w:rPr>
-          <w:rFonts w:ascii="Times New Roman" w:eastAsia="Times New Roman" w:hAnsi="Times New Roman" w:cs="Times New Roman"/>
-          <w:b/>
-          <w:bCs/>
-          <w:kern w:val="0"/>
-          <w:sz w:val="24"/>
-          <w:szCs w:val="24"/>
-          <w14:ligatures w14:val="none"/>
-        </w:rPr>
-        <w:t>Feedback</w:t>
-      </w:r>
-      <w:r>
-        <w:rPr>
-          <w:rFonts w:ascii="Times New Roman" w:eastAsia="Times New Roman" w:hAnsi="Times New Roman" w:cs="Times New Roman"/>
-          <w:kern w:val="0"/>
-          <w:sz w:val="24"/>
-          <w:szCs w:val="24"/>
-          <w14:ligatures w14:val="none"/>
-        </w:rPr>
-        <w:t>: Collaborate with the dev team to refine scripts and processes.</w:t>
-      </w:r>
-    </w:p>
-    <w:p>
-      <w:pPr>
-        <w:spacing w:after="0" w:line="240" w:lineRule="auto"/>
-        <w:rPr>
-          <w:rFonts w:ascii="Times New Roman" w:eastAsia="Times New Roman" w:hAnsi="Times New Roman" w:cs="Times New Roman"/>
-          <w:kern w:val="0"/>
-          <w:sz w:val="24"/>
-          <w:szCs w:val="24"/>
-          <w14:ligatures w14:val="none"/>
-        </w:rPr>
-      </w:pPr>
-      <w:r>
-        <w:rPr>
-          <w:rFonts w:ascii="Times New Roman" w:eastAsia="Times New Roman" w:hAnsi="Times New Roman" w:cs="Times New Roman"/>
-          <w:kern w:val="0"/>
-          <w:sz w:val="24"/>
-          <w:szCs w:val="24"/>
-          <w14:ligatures w14:val="none"/>
-        </w:rPr>
-        <w:pict w14:anchorId="76E8C073">
-          <v:rect id="_x0000_i1044" style="width:0;height:1.5pt" o:hralign="center" o:hrstd="t" o:hr="t" fillcolor="#a0a0a0" stroked="f"/>
-        </w:pict>
-      </w:r>
-    </w:p>
-    <w:p/>
+        <w:t>## **Contact**</w:t>
+      </w:r>
+    </w:p>
+    <w:p>
+      <w:r>
+        <w:t>For support or contributions, reach out to the project team at:</w:t>
+      </w:r>
+    </w:p>
+    <w:p>
+      <w:r>
+        <w:t>- Email: 1000cryptoai@gmail.com</w:t>
+      </w:r>
+    </w:p>
+    <w:p>
+      <w:r>
+        <w:t>- Telegram: https://t.me/The1000Project</w:t>
+      </w:r>
+    </w:p>
+    <w:p>
+      <w:r>
+        <w:t>- X (formerly Twitter): [@1000CryptoAI](https://x.com/1000CryptoAI)</w:t>
+      </w:r>
+    </w:p>
     <w:sectPr>
       <w:pgSz w:w="12240" w:h="15840"/>
       <w:pgMar w:top="1440" w:right="1440" w:bottom="1440" w:left="1440" w:header="720" w:footer="720" w:gutter="0"/>

</xml_diff>